<commit_message>
fixed satellite_analysis json response issue?
</commit_message>
<xml_diff>
--- a/bin/Old Calculate Deforestation Rate.docx
+++ b/bin/Old Calculate Deforestation Rate.docx
@@ -2160,6 +2160,179 @@
           <w:lang w:val="en-BE" w:eastAsia="en-BE"/>
         </w:rPr>
         <w:t xml:space="preserve">     </w:t>
+      </w:r>
+    </w:p>
+    <w:p/>
+    <w:p/>
+    <w:p>
+      <w:pPr>
+        <w:shd w:val="clear" w:color="auto" w:fill="1F1F1F"/>
+        <w:spacing w:after="0" w:line="285" w:lineRule="atLeast"/>
+        <w:rPr>
+          <w:rFonts w:ascii="Consolas" w:eastAsia="Times New Roman" w:hAnsi="Consolas" w:cs="Times New Roman"/>
+          <w:color w:val="CCCCCC"/>
+          <w:sz w:val="21"/>
+          <w:szCs w:val="21"/>
+          <w:lang w:val="en-BE" w:eastAsia="en-BE"/>
+        </w:rPr>
+      </w:pPr>
+      <w:r>
+        <w:rPr>
+          <w:rFonts w:ascii="Consolas" w:eastAsia="Times New Roman" w:hAnsi="Consolas" w:cs="Times New Roman"/>
+          <w:color w:val="CCCCCC"/>
+          <w:sz w:val="21"/>
+          <w:szCs w:val="21"/>
+          <w:lang w:val="en-BE" w:eastAsia="en-BE"/>
+        </w:rPr>
+        <w:t xml:space="preserve">            </w:t>
+      </w:r>
+      <w:r>
+        <w:rPr>
+          <w:rFonts w:ascii="Consolas" w:eastAsia="Times New Roman" w:hAnsi="Consolas" w:cs="Times New Roman"/>
+          <w:color w:val="569CD6"/>
+          <w:sz w:val="21"/>
+          <w:szCs w:val="21"/>
+          <w:lang w:val="en-BE" w:eastAsia="en-BE"/>
+        </w:rPr>
+        <w:t>{</w:t>
+      </w:r>
+      <w:proofErr w:type="spellStart"/>
+      <w:r>
+        <w:rPr>
+          <w:rFonts w:ascii="Consolas" w:eastAsia="Times New Roman" w:hAnsi="Consolas" w:cs="Times New Roman"/>
+          <w:color w:val="4FC1FF"/>
+          <w:sz w:val="21"/>
+          <w:szCs w:val="21"/>
+          <w:lang w:val="en-BE" w:eastAsia="en-BE"/>
+        </w:rPr>
+        <w:t>responseTableData</w:t>
+      </w:r>
+      <w:proofErr w:type="spellEnd"/>
+      <w:r>
+        <w:rPr>
+          <w:rFonts w:ascii="Consolas" w:eastAsia="Times New Roman" w:hAnsi="Consolas" w:cs="Times New Roman"/>
+          <w:color w:val="D4D4D4"/>
+          <w:sz w:val="21"/>
+          <w:szCs w:val="21"/>
+          <w:lang w:val="en-BE" w:eastAsia="en-BE"/>
+        </w:rPr>
+        <w:t xml:space="preserve"> &amp;&amp; </w:t>
+      </w:r>
+      <w:r>
+        <w:rPr>
+          <w:rFonts w:ascii="Consolas" w:eastAsia="Times New Roman" w:hAnsi="Consolas" w:cs="Times New Roman"/>
+          <w:color w:val="808080"/>
+          <w:sz w:val="21"/>
+          <w:szCs w:val="21"/>
+          <w:lang w:val="en-BE" w:eastAsia="en-BE"/>
+        </w:rPr>
+        <w:t>&lt;</w:t>
+      </w:r>
+      <w:proofErr w:type="spellStart"/>
+      <w:r>
+        <w:rPr>
+          <w:rFonts w:ascii="Consolas" w:eastAsia="Times New Roman" w:hAnsi="Consolas" w:cs="Times New Roman"/>
+          <w:color w:val="4EC9B0"/>
+          <w:sz w:val="21"/>
+          <w:szCs w:val="21"/>
+          <w:lang w:val="en-BE" w:eastAsia="en-BE"/>
+        </w:rPr>
+        <w:t>ResponseTable</w:t>
+      </w:r>
+      <w:proofErr w:type="spellEnd"/>
+      <w:r>
+        <w:rPr>
+          <w:rFonts w:ascii="Consolas" w:eastAsia="Times New Roman" w:hAnsi="Consolas" w:cs="Times New Roman"/>
+          <w:color w:val="D4D4D4"/>
+          <w:sz w:val="21"/>
+          <w:szCs w:val="21"/>
+          <w:lang w:val="en-BE" w:eastAsia="en-BE"/>
+        </w:rPr>
+        <w:t xml:space="preserve"> </w:t>
+      </w:r>
+      <w:proofErr w:type="spellStart"/>
+      <w:r>
+        <w:rPr>
+          <w:rFonts w:ascii="Consolas" w:eastAsia="Times New Roman" w:hAnsi="Consolas" w:cs="Times New Roman"/>
+          <w:color w:val="9CDCFE"/>
+          <w:sz w:val="21"/>
+          <w:szCs w:val="21"/>
+          <w:lang w:val="en-BE" w:eastAsia="en-BE"/>
+        </w:rPr>
+        <w:t>responseData</w:t>
+      </w:r>
+      <w:proofErr w:type="spellEnd"/>
+      <w:r>
+        <w:rPr>
+          <w:rFonts w:ascii="Consolas" w:eastAsia="Times New Roman" w:hAnsi="Consolas" w:cs="Times New Roman"/>
+          <w:color w:val="D4D4D4"/>
+          <w:sz w:val="21"/>
+          <w:szCs w:val="21"/>
+          <w:lang w:val="en-BE" w:eastAsia="en-BE"/>
+        </w:rPr>
+        <w:t>=</w:t>
+      </w:r>
+      <w:r>
+        <w:rPr>
+          <w:rFonts w:ascii="Consolas" w:eastAsia="Times New Roman" w:hAnsi="Consolas" w:cs="Times New Roman"/>
+          <w:color w:val="569CD6"/>
+          <w:sz w:val="21"/>
+          <w:szCs w:val="21"/>
+          <w:lang w:val="en-BE" w:eastAsia="en-BE"/>
+        </w:rPr>
+        <w:t>{</w:t>
+      </w:r>
+      <w:proofErr w:type="spellStart"/>
+      <w:r>
+        <w:rPr>
+          <w:rFonts w:ascii="Consolas" w:eastAsia="Times New Roman" w:hAnsi="Consolas" w:cs="Times New Roman"/>
+          <w:color w:val="4FC1FF"/>
+          <w:sz w:val="21"/>
+          <w:szCs w:val="21"/>
+          <w:lang w:val="en-BE" w:eastAsia="en-BE"/>
+        </w:rPr>
+        <w:t>responseTableData</w:t>
+      </w:r>
+      <w:proofErr w:type="spellEnd"/>
+      <w:r>
+        <w:rPr>
+          <w:rFonts w:ascii="Consolas" w:eastAsia="Times New Roman" w:hAnsi="Consolas" w:cs="Times New Roman"/>
+          <w:color w:val="569CD6"/>
+          <w:sz w:val="21"/>
+          <w:szCs w:val="21"/>
+          <w:lang w:val="en-BE" w:eastAsia="en-BE"/>
+        </w:rPr>
+        <w:t>}</w:t>
+      </w:r>
+      <w:r>
+        <w:rPr>
+          <w:rFonts w:ascii="Consolas" w:eastAsia="Times New Roman" w:hAnsi="Consolas" w:cs="Times New Roman"/>
+          <w:color w:val="D4D4D4"/>
+          <w:sz w:val="21"/>
+          <w:szCs w:val="21"/>
+          <w:lang w:val="en-BE" w:eastAsia="en-BE"/>
+        </w:rPr>
+        <w:t xml:space="preserve"> </w:t>
+      </w:r>
+      <w:r>
+        <w:rPr>
+          <w:rFonts w:ascii="Consolas" w:eastAsia="Times New Roman" w:hAnsi="Consolas" w:cs="Times New Roman"/>
+          <w:color w:val="808080"/>
+          <w:sz w:val="21"/>
+          <w:szCs w:val="21"/>
+          <w:lang w:val="en-BE" w:eastAsia="en-BE"/>
+        </w:rPr>
+        <w:t>/&gt;</w:t>
+      </w:r>
+      <w:r>
+        <w:rPr>
+          <w:rFonts w:ascii="Consolas" w:eastAsia="Times New Roman" w:hAnsi="Consolas" w:cs="Times New Roman"/>
+          <w:color w:val="569CD6"/>
+          <w:sz w:val="21"/>
+          <w:szCs w:val="21"/>
+          <w:lang w:val="en-BE" w:eastAsia="en-BE"/>
+        </w:rPr>
+        <w:t>}</w:t>
       </w:r>
     </w:p>
     <w:p/>

</xml_diff>

<commit_message>
to fix kml bounds polygon selection
</commit_message>
<xml_diff>
--- a/bin/Old Calculate Deforestation Rate.docx
+++ b/bin/Old Calculate Deforestation Rate.docx
@@ -34,7 +34,6 @@
         </w:rPr>
         <w:t xml:space="preserve"> </w:t>
       </w:r>
-      <w:proofErr w:type="spellStart"/>
       <w:r>
         <w:rPr>
           <w:rFonts w:ascii="Consolas" w:eastAsia="Times New Roman" w:hAnsi="Consolas" w:cs="Times New Roman"/>
@@ -45,7 +44,6 @@
         </w:rPr>
         <w:t>handleCalculateDeforestationRate</w:t>
       </w:r>
-      <w:proofErr w:type="spellEnd"/>
       <w:r>
         <w:rPr>
           <w:rFonts w:ascii="Consolas" w:eastAsia="Times New Roman" w:hAnsi="Consolas" w:cs="Times New Roman"/>
@@ -469,9 +467,366 @@
           <w:szCs w:val="21"/>
           <w:lang w:eastAsia="en-BE"/>
         </w:rPr>
-        <w:t>'application/</w:t>
-      </w:r>
-      <w:proofErr w:type="spellStart"/>
+        <w:t>'application/json'</w:t>
+      </w:r>
+    </w:p>
+    <w:p>
+      <w:pPr>
+        <w:shd w:val="clear" w:color="auto" w:fill="1F1F1F"/>
+        <w:spacing w:after="0" w:line="285" w:lineRule="atLeast"/>
+        <w:rPr>
+          <w:rFonts w:ascii="Consolas" w:eastAsia="Times New Roman" w:hAnsi="Consolas" w:cs="Times New Roman"/>
+          <w:color w:val="CCCCCC"/>
+          <w:sz w:val="21"/>
+          <w:szCs w:val="21"/>
+          <w:lang w:eastAsia="en-BE"/>
+        </w:rPr>
+      </w:pPr>
+      <w:r>
+        <w:rPr>
+          <w:rFonts w:ascii="Consolas" w:eastAsia="Times New Roman" w:hAnsi="Consolas" w:cs="Times New Roman"/>
+          <w:color w:val="CCCCCC"/>
+          <w:sz w:val="21"/>
+          <w:szCs w:val="21"/>
+          <w:lang w:eastAsia="en-BE"/>
+        </w:rPr>
+        <w:t>      },</w:t>
+      </w:r>
+    </w:p>
+    <w:p>
+      <w:pPr>
+        <w:shd w:val="clear" w:color="auto" w:fill="1F1F1F"/>
+        <w:spacing w:after="0" w:line="285" w:lineRule="atLeast"/>
+        <w:rPr>
+          <w:rFonts w:ascii="Consolas" w:eastAsia="Times New Roman" w:hAnsi="Consolas" w:cs="Times New Roman"/>
+          <w:color w:val="CCCCCC"/>
+          <w:sz w:val="21"/>
+          <w:szCs w:val="21"/>
+          <w:lang w:eastAsia="en-BE"/>
+        </w:rPr>
+      </w:pPr>
+      <w:r>
+        <w:rPr>
+          <w:rFonts w:ascii="Consolas" w:eastAsia="Times New Roman" w:hAnsi="Consolas" w:cs="Times New Roman"/>
+          <w:color w:val="CCCCCC"/>
+          <w:sz w:val="21"/>
+          <w:szCs w:val="21"/>
+          <w:lang w:eastAsia="en-BE"/>
+        </w:rPr>
+        <w:t xml:space="preserve">      </w:t>
+      </w:r>
+      <w:r>
+        <w:rPr>
+          <w:rFonts w:ascii="Consolas" w:eastAsia="Times New Roman" w:hAnsi="Consolas" w:cs="Times New Roman"/>
+          <w:color w:val="9CDCFE"/>
+          <w:sz w:val="21"/>
+          <w:szCs w:val="21"/>
+          <w:lang w:eastAsia="en-BE"/>
+        </w:rPr>
+        <w:t>body:</w:t>
+      </w:r>
+      <w:r>
+        <w:rPr>
+          <w:rFonts w:ascii="Consolas" w:eastAsia="Times New Roman" w:hAnsi="Consolas" w:cs="Times New Roman"/>
+          <w:color w:val="CCCCCC"/>
+          <w:sz w:val="21"/>
+          <w:szCs w:val="21"/>
+          <w:lang w:eastAsia="en-BE"/>
+        </w:rPr>
+        <w:t xml:space="preserve"> </w:t>
+      </w:r>
+      <w:r>
+        <w:rPr>
+          <w:rFonts w:ascii="Consolas" w:eastAsia="Times New Roman" w:hAnsi="Consolas" w:cs="Times New Roman"/>
+          <w:color w:val="9CDCFE"/>
+          <w:sz w:val="21"/>
+          <w:szCs w:val="21"/>
+          <w:lang w:eastAsia="en-BE"/>
+        </w:rPr>
+        <w:t>JSON</w:t>
+      </w:r>
+      <w:r>
+        <w:rPr>
+          <w:rFonts w:ascii="Consolas" w:eastAsia="Times New Roman" w:hAnsi="Consolas" w:cs="Times New Roman"/>
+          <w:color w:val="CCCCCC"/>
+          <w:sz w:val="21"/>
+          <w:szCs w:val="21"/>
+          <w:lang w:eastAsia="en-BE"/>
+        </w:rPr>
+        <w:t>.</w:t>
+      </w:r>
+      <w:r>
+        <w:rPr>
+          <w:rFonts w:ascii="Consolas" w:eastAsia="Times New Roman" w:hAnsi="Consolas" w:cs="Times New Roman"/>
+          <w:color w:val="DCDCAA"/>
+          <w:sz w:val="21"/>
+          <w:szCs w:val="21"/>
+          <w:lang w:eastAsia="en-BE"/>
+        </w:rPr>
+        <w:t>stringify</w:t>
+      </w:r>
+      <w:r>
+        <w:rPr>
+          <w:rFonts w:ascii="Consolas" w:eastAsia="Times New Roman" w:hAnsi="Consolas" w:cs="Times New Roman"/>
+          <w:color w:val="CCCCCC"/>
+          <w:sz w:val="21"/>
+          <w:szCs w:val="21"/>
+          <w:lang w:eastAsia="en-BE"/>
+        </w:rPr>
+        <w:t xml:space="preserve">({ </w:t>
+      </w:r>
+      <w:r>
+        <w:rPr>
+          <w:rFonts w:ascii="Consolas" w:eastAsia="Times New Roman" w:hAnsi="Consolas" w:cs="Times New Roman"/>
+          <w:color w:val="9CDCFE"/>
+          <w:sz w:val="21"/>
+          <w:szCs w:val="21"/>
+          <w:lang w:eastAsia="en-BE"/>
+        </w:rPr>
+        <w:t>date:</w:t>
+      </w:r>
+      <w:r>
+        <w:rPr>
+          <w:rFonts w:ascii="Consolas" w:eastAsia="Times New Roman" w:hAnsi="Consolas" w:cs="Times New Roman"/>
+          <w:color w:val="CCCCCC"/>
+          <w:sz w:val="21"/>
+          <w:szCs w:val="21"/>
+          <w:lang w:eastAsia="en-BE"/>
+        </w:rPr>
+        <w:t xml:space="preserve"> </w:t>
+      </w:r>
+      <w:r>
+        <w:rPr>
+          <w:rFonts w:ascii="Consolas" w:eastAsia="Times New Roman" w:hAnsi="Consolas" w:cs="Times New Roman"/>
+          <w:color w:val="4FC1FF"/>
+          <w:sz w:val="21"/>
+          <w:szCs w:val="21"/>
+          <w:lang w:eastAsia="en-BE"/>
+        </w:rPr>
+        <w:t>startDate</w:t>
+      </w:r>
+      <w:r>
+        <w:rPr>
+          <w:rFonts w:ascii="Consolas" w:eastAsia="Times New Roman" w:hAnsi="Consolas" w:cs="Times New Roman"/>
+          <w:color w:val="CCCCCC"/>
+          <w:sz w:val="21"/>
+          <w:szCs w:val="21"/>
+          <w:lang w:eastAsia="en-BE"/>
+        </w:rPr>
+        <w:t xml:space="preserve"> })</w:t>
+      </w:r>
+    </w:p>
+    <w:p>
+      <w:pPr>
+        <w:shd w:val="clear" w:color="auto" w:fill="1F1F1F"/>
+        <w:spacing w:after="0" w:line="285" w:lineRule="atLeast"/>
+        <w:rPr>
+          <w:rFonts w:ascii="Consolas" w:eastAsia="Times New Roman" w:hAnsi="Consolas" w:cs="Times New Roman"/>
+          <w:color w:val="CCCCCC"/>
+          <w:sz w:val="21"/>
+          <w:szCs w:val="21"/>
+          <w:lang w:eastAsia="en-BE"/>
+        </w:rPr>
+      </w:pPr>
+      <w:r>
+        <w:rPr>
+          <w:rFonts w:ascii="Consolas" w:eastAsia="Times New Roman" w:hAnsi="Consolas" w:cs="Times New Roman"/>
+          <w:color w:val="CCCCCC"/>
+          <w:sz w:val="21"/>
+          <w:szCs w:val="21"/>
+          <w:lang w:eastAsia="en-BE"/>
+        </w:rPr>
+        <w:t>    });</w:t>
+      </w:r>
+    </w:p>
+    <w:p>
+      <w:pPr>
+        <w:shd w:val="clear" w:color="auto" w:fill="1F1F1F"/>
+        <w:spacing w:after="0" w:line="285" w:lineRule="atLeast"/>
+        <w:rPr>
+          <w:rFonts w:ascii="Consolas" w:eastAsia="Times New Roman" w:hAnsi="Consolas" w:cs="Times New Roman"/>
+          <w:color w:val="CCCCCC"/>
+          <w:sz w:val="21"/>
+          <w:szCs w:val="21"/>
+          <w:lang w:eastAsia="en-BE"/>
+        </w:rPr>
+      </w:pPr>
+    </w:p>
+    <w:p>
+      <w:pPr>
+        <w:shd w:val="clear" w:color="auto" w:fill="1F1F1F"/>
+        <w:spacing w:after="0" w:line="285" w:lineRule="atLeast"/>
+        <w:rPr>
+          <w:rFonts w:ascii="Consolas" w:eastAsia="Times New Roman" w:hAnsi="Consolas" w:cs="Times New Roman"/>
+          <w:color w:val="CCCCCC"/>
+          <w:sz w:val="21"/>
+          <w:szCs w:val="21"/>
+          <w:lang w:eastAsia="en-BE"/>
+        </w:rPr>
+      </w:pPr>
+      <w:r>
+        <w:rPr>
+          <w:rFonts w:ascii="Consolas" w:eastAsia="Times New Roman" w:hAnsi="Consolas" w:cs="Times New Roman"/>
+          <w:color w:val="CCCCCC"/>
+          <w:sz w:val="21"/>
+          <w:szCs w:val="21"/>
+          <w:lang w:eastAsia="en-BE"/>
+        </w:rPr>
+        <w:t xml:space="preserve">    </w:t>
+      </w:r>
+      <w:r>
+        <w:rPr>
+          <w:rFonts w:ascii="Consolas" w:eastAsia="Times New Roman" w:hAnsi="Consolas" w:cs="Times New Roman"/>
+          <w:color w:val="C586C0"/>
+          <w:sz w:val="21"/>
+          <w:szCs w:val="21"/>
+          <w:lang w:eastAsia="en-BE"/>
+        </w:rPr>
+        <w:t>if</w:t>
+      </w:r>
+      <w:r>
+        <w:rPr>
+          <w:rFonts w:ascii="Consolas" w:eastAsia="Times New Roman" w:hAnsi="Consolas" w:cs="Times New Roman"/>
+          <w:color w:val="CCCCCC"/>
+          <w:sz w:val="21"/>
+          <w:szCs w:val="21"/>
+          <w:lang w:eastAsia="en-BE"/>
+        </w:rPr>
+        <w:t xml:space="preserve"> (</w:t>
+      </w:r>
+      <w:r>
+        <w:rPr>
+          <w:rFonts w:ascii="Consolas" w:eastAsia="Times New Roman" w:hAnsi="Consolas" w:cs="Times New Roman"/>
+          <w:color w:val="D4D4D4"/>
+          <w:sz w:val="21"/>
+          <w:szCs w:val="21"/>
+          <w:lang w:eastAsia="en-BE"/>
+        </w:rPr>
+        <w:t>!</w:t>
+      </w:r>
+      <w:r>
+        <w:rPr>
+          <w:rFonts w:ascii="Consolas" w:eastAsia="Times New Roman" w:hAnsi="Consolas" w:cs="Times New Roman"/>
+          <w:color w:val="4FC1FF"/>
+          <w:sz w:val="21"/>
+          <w:szCs w:val="21"/>
+          <w:lang w:eastAsia="en-BE"/>
+        </w:rPr>
+        <w:t>response</w:t>
+      </w:r>
+      <w:r>
+        <w:rPr>
+          <w:rFonts w:ascii="Consolas" w:eastAsia="Times New Roman" w:hAnsi="Consolas" w:cs="Times New Roman"/>
+          <w:color w:val="CCCCCC"/>
+          <w:sz w:val="21"/>
+          <w:szCs w:val="21"/>
+          <w:lang w:eastAsia="en-BE"/>
+        </w:rPr>
+        <w:t>.</w:t>
+      </w:r>
+      <w:r>
+        <w:rPr>
+          <w:rFonts w:ascii="Consolas" w:eastAsia="Times New Roman" w:hAnsi="Consolas" w:cs="Times New Roman"/>
+          <w:color w:val="4FC1FF"/>
+          <w:sz w:val="21"/>
+          <w:szCs w:val="21"/>
+          <w:lang w:eastAsia="en-BE"/>
+        </w:rPr>
+        <w:t>ok</w:t>
+      </w:r>
+      <w:r>
+        <w:rPr>
+          <w:rFonts w:ascii="Consolas" w:eastAsia="Times New Roman" w:hAnsi="Consolas" w:cs="Times New Roman"/>
+          <w:color w:val="CCCCCC"/>
+          <w:sz w:val="21"/>
+          <w:szCs w:val="21"/>
+          <w:lang w:eastAsia="en-BE"/>
+        </w:rPr>
+        <w:t>) {</w:t>
+      </w:r>
+    </w:p>
+    <w:p>
+      <w:pPr>
+        <w:shd w:val="clear" w:color="auto" w:fill="1F1F1F"/>
+        <w:spacing w:after="0" w:line="285" w:lineRule="atLeast"/>
+        <w:rPr>
+          <w:rFonts w:ascii="Consolas" w:eastAsia="Times New Roman" w:hAnsi="Consolas" w:cs="Times New Roman"/>
+          <w:color w:val="CCCCCC"/>
+          <w:sz w:val="21"/>
+          <w:szCs w:val="21"/>
+          <w:lang w:eastAsia="en-BE"/>
+        </w:rPr>
+      </w:pPr>
+      <w:r>
+        <w:rPr>
+          <w:rFonts w:ascii="Consolas" w:eastAsia="Times New Roman" w:hAnsi="Consolas" w:cs="Times New Roman"/>
+          <w:color w:val="CCCCCC"/>
+          <w:sz w:val="21"/>
+          <w:szCs w:val="21"/>
+          <w:lang w:eastAsia="en-BE"/>
+        </w:rPr>
+        <w:t xml:space="preserve">      </w:t>
+      </w:r>
+      <w:r>
+        <w:rPr>
+          <w:rFonts w:ascii="Consolas" w:eastAsia="Times New Roman" w:hAnsi="Consolas" w:cs="Times New Roman"/>
+          <w:color w:val="C586C0"/>
+          <w:sz w:val="21"/>
+          <w:szCs w:val="21"/>
+          <w:lang w:eastAsia="en-BE"/>
+        </w:rPr>
+        <w:t>throw</w:t>
+      </w:r>
+      <w:r>
+        <w:rPr>
+          <w:rFonts w:ascii="Consolas" w:eastAsia="Times New Roman" w:hAnsi="Consolas" w:cs="Times New Roman"/>
+          <w:color w:val="CCCCCC"/>
+          <w:sz w:val="21"/>
+          <w:szCs w:val="21"/>
+          <w:lang w:eastAsia="en-BE"/>
+        </w:rPr>
+        <w:t xml:space="preserve"> </w:t>
+      </w:r>
+      <w:r>
+        <w:rPr>
+          <w:rFonts w:ascii="Consolas" w:eastAsia="Times New Roman" w:hAnsi="Consolas" w:cs="Times New Roman"/>
+          <w:color w:val="569CD6"/>
+          <w:sz w:val="21"/>
+          <w:szCs w:val="21"/>
+          <w:lang w:eastAsia="en-BE"/>
+        </w:rPr>
+        <w:t>new</w:t>
+      </w:r>
+      <w:r>
+        <w:rPr>
+          <w:rFonts w:ascii="Consolas" w:eastAsia="Times New Roman" w:hAnsi="Consolas" w:cs="Times New Roman"/>
+          <w:color w:val="CCCCCC"/>
+          <w:sz w:val="21"/>
+          <w:szCs w:val="21"/>
+          <w:lang w:eastAsia="en-BE"/>
+        </w:rPr>
+        <w:t xml:space="preserve"> </w:t>
+      </w:r>
+      <w:r>
+        <w:rPr>
+          <w:rFonts w:ascii="Consolas" w:eastAsia="Times New Roman" w:hAnsi="Consolas" w:cs="Times New Roman"/>
+          <w:color w:val="4EC9B0"/>
+          <w:sz w:val="21"/>
+          <w:szCs w:val="21"/>
+          <w:lang w:eastAsia="en-BE"/>
+        </w:rPr>
+        <w:t>Error</w:t>
+      </w:r>
+      <w:r>
+        <w:rPr>
+          <w:rFonts w:ascii="Consolas" w:eastAsia="Times New Roman" w:hAnsi="Consolas" w:cs="Times New Roman"/>
+          <w:color w:val="CCCCCC"/>
+          <w:sz w:val="21"/>
+          <w:szCs w:val="21"/>
+          <w:lang w:eastAsia="en-BE"/>
+        </w:rPr>
+        <w:t>(</w:t>
+      </w:r>
       <w:r>
         <w:rPr>
           <w:rFonts w:ascii="Consolas" w:eastAsia="Times New Roman" w:hAnsi="Consolas" w:cs="Times New Roman"/>
@@ -480,64 +835,259 @@
           <w:szCs w:val="21"/>
           <w:lang w:eastAsia="en-BE"/>
         </w:rPr>
+        <w:t>'Network response was not ok'</w:t>
+      </w:r>
+      <w:r>
+        <w:rPr>
+          <w:rFonts w:ascii="Consolas" w:eastAsia="Times New Roman" w:hAnsi="Consolas" w:cs="Times New Roman"/>
+          <w:color w:val="CCCCCC"/>
+          <w:sz w:val="21"/>
+          <w:szCs w:val="21"/>
+          <w:lang w:eastAsia="en-BE"/>
+        </w:rPr>
+        <w:t>);</w:t>
+      </w:r>
+    </w:p>
+    <w:p>
+      <w:pPr>
+        <w:shd w:val="clear" w:color="auto" w:fill="1F1F1F"/>
+        <w:spacing w:after="0" w:line="285" w:lineRule="atLeast"/>
+        <w:rPr>
+          <w:rFonts w:ascii="Consolas" w:eastAsia="Times New Roman" w:hAnsi="Consolas" w:cs="Times New Roman"/>
+          <w:color w:val="CCCCCC"/>
+          <w:sz w:val="21"/>
+          <w:szCs w:val="21"/>
+          <w:lang w:eastAsia="en-BE"/>
+        </w:rPr>
+      </w:pPr>
+      <w:r>
+        <w:rPr>
+          <w:rFonts w:ascii="Consolas" w:eastAsia="Times New Roman" w:hAnsi="Consolas" w:cs="Times New Roman"/>
+          <w:color w:val="CCCCCC"/>
+          <w:sz w:val="21"/>
+          <w:szCs w:val="21"/>
+          <w:lang w:eastAsia="en-BE"/>
+        </w:rPr>
+        <w:t>    }</w:t>
+      </w:r>
+    </w:p>
+    <w:p>
+      <w:pPr>
+        <w:shd w:val="clear" w:color="auto" w:fill="1F1F1F"/>
+        <w:spacing w:after="0" w:line="285" w:lineRule="atLeast"/>
+        <w:rPr>
+          <w:rFonts w:ascii="Consolas" w:eastAsia="Times New Roman" w:hAnsi="Consolas" w:cs="Times New Roman"/>
+          <w:color w:val="CCCCCC"/>
+          <w:sz w:val="21"/>
+          <w:szCs w:val="21"/>
+          <w:lang w:eastAsia="en-BE"/>
+        </w:rPr>
+      </w:pPr>
+    </w:p>
+    <w:p>
+      <w:pPr>
+        <w:shd w:val="clear" w:color="auto" w:fill="1F1F1F"/>
+        <w:spacing w:after="0" w:line="285" w:lineRule="atLeast"/>
+        <w:rPr>
+          <w:rFonts w:ascii="Consolas" w:eastAsia="Times New Roman" w:hAnsi="Consolas" w:cs="Times New Roman"/>
+          <w:color w:val="CCCCCC"/>
+          <w:sz w:val="21"/>
+          <w:szCs w:val="21"/>
+          <w:lang w:eastAsia="en-BE"/>
+        </w:rPr>
+      </w:pPr>
+      <w:r>
+        <w:rPr>
+          <w:rFonts w:ascii="Consolas" w:eastAsia="Times New Roman" w:hAnsi="Consolas" w:cs="Times New Roman"/>
+          <w:color w:val="CCCCCC"/>
+          <w:sz w:val="21"/>
+          <w:szCs w:val="21"/>
+          <w:lang w:eastAsia="en-BE"/>
+        </w:rPr>
+        <w:t xml:space="preserve">    </w:t>
+      </w:r>
+      <w:r>
+        <w:rPr>
+          <w:rFonts w:ascii="Consolas" w:eastAsia="Times New Roman" w:hAnsi="Consolas" w:cs="Times New Roman"/>
+          <w:color w:val="569CD6"/>
+          <w:sz w:val="21"/>
+          <w:szCs w:val="21"/>
+          <w:lang w:eastAsia="en-BE"/>
+        </w:rPr>
+        <w:t>const</w:t>
+      </w:r>
+      <w:r>
+        <w:rPr>
+          <w:rFonts w:ascii="Consolas" w:eastAsia="Times New Roman" w:hAnsi="Consolas" w:cs="Times New Roman"/>
+          <w:color w:val="CCCCCC"/>
+          <w:sz w:val="21"/>
+          <w:szCs w:val="21"/>
+          <w:lang w:eastAsia="en-BE"/>
+        </w:rPr>
+        <w:t xml:space="preserve"> </w:t>
+      </w:r>
+      <w:r>
+        <w:rPr>
+          <w:rFonts w:ascii="Consolas" w:eastAsia="Times New Roman" w:hAnsi="Consolas" w:cs="Times New Roman"/>
+          <w:color w:val="4FC1FF"/>
+          <w:sz w:val="21"/>
+          <w:szCs w:val="21"/>
+          <w:lang w:eastAsia="en-BE"/>
+        </w:rPr>
+        <w:t>data</w:t>
+      </w:r>
+      <w:r>
+        <w:rPr>
+          <w:rFonts w:ascii="Consolas" w:eastAsia="Times New Roman" w:hAnsi="Consolas" w:cs="Times New Roman"/>
+          <w:color w:val="CCCCCC"/>
+          <w:sz w:val="21"/>
+          <w:szCs w:val="21"/>
+          <w:lang w:eastAsia="en-BE"/>
+        </w:rPr>
+        <w:t xml:space="preserve"> </w:t>
+      </w:r>
+      <w:r>
+        <w:rPr>
+          <w:rFonts w:ascii="Consolas" w:eastAsia="Times New Roman" w:hAnsi="Consolas" w:cs="Times New Roman"/>
+          <w:color w:val="D4D4D4"/>
+          <w:sz w:val="21"/>
+          <w:szCs w:val="21"/>
+          <w:lang w:eastAsia="en-BE"/>
+        </w:rPr>
+        <w:t>=</w:t>
+      </w:r>
+      <w:r>
+        <w:rPr>
+          <w:rFonts w:ascii="Consolas" w:eastAsia="Times New Roman" w:hAnsi="Consolas" w:cs="Times New Roman"/>
+          <w:color w:val="CCCCCC"/>
+          <w:sz w:val="21"/>
+          <w:szCs w:val="21"/>
+          <w:lang w:eastAsia="en-BE"/>
+        </w:rPr>
+        <w:t xml:space="preserve"> </w:t>
+      </w:r>
+      <w:r>
+        <w:rPr>
+          <w:rFonts w:ascii="Consolas" w:eastAsia="Times New Roman" w:hAnsi="Consolas" w:cs="Times New Roman"/>
+          <w:color w:val="C586C0"/>
+          <w:sz w:val="21"/>
+          <w:szCs w:val="21"/>
+          <w:lang w:eastAsia="en-BE"/>
+        </w:rPr>
+        <w:t>await</w:t>
+      </w:r>
+      <w:r>
+        <w:rPr>
+          <w:rFonts w:ascii="Consolas" w:eastAsia="Times New Roman" w:hAnsi="Consolas" w:cs="Times New Roman"/>
+          <w:color w:val="CCCCCC"/>
+          <w:sz w:val="21"/>
+          <w:szCs w:val="21"/>
+          <w:lang w:eastAsia="en-BE"/>
+        </w:rPr>
+        <w:t xml:space="preserve"> </w:t>
+      </w:r>
+      <w:r>
+        <w:rPr>
+          <w:rFonts w:ascii="Consolas" w:eastAsia="Times New Roman" w:hAnsi="Consolas" w:cs="Times New Roman"/>
+          <w:color w:val="4FC1FF"/>
+          <w:sz w:val="21"/>
+          <w:szCs w:val="21"/>
+          <w:lang w:eastAsia="en-BE"/>
+        </w:rPr>
+        <w:t>response</w:t>
+      </w:r>
+      <w:r>
+        <w:rPr>
+          <w:rFonts w:ascii="Consolas" w:eastAsia="Times New Roman" w:hAnsi="Consolas" w:cs="Times New Roman"/>
+          <w:color w:val="CCCCCC"/>
+          <w:sz w:val="21"/>
+          <w:szCs w:val="21"/>
+          <w:lang w:eastAsia="en-BE"/>
+        </w:rPr>
+        <w:t>.</w:t>
+      </w:r>
+      <w:r>
+        <w:rPr>
+          <w:rFonts w:ascii="Consolas" w:eastAsia="Times New Roman" w:hAnsi="Consolas" w:cs="Times New Roman"/>
+          <w:color w:val="DCDCAA"/>
+          <w:sz w:val="21"/>
+          <w:szCs w:val="21"/>
+          <w:lang w:eastAsia="en-BE"/>
+        </w:rPr>
         <w:t>json</w:t>
       </w:r>
-      <w:proofErr w:type="spellEnd"/>
-      <w:r>
-        <w:rPr>
-          <w:rFonts w:ascii="Consolas" w:eastAsia="Times New Roman" w:hAnsi="Consolas" w:cs="Times New Roman"/>
-          <w:color w:val="CE9178"/>
-          <w:sz w:val="21"/>
-          <w:szCs w:val="21"/>
-          <w:lang w:eastAsia="en-BE"/>
-        </w:rPr>
-        <w:t>'</w:t>
-      </w:r>
-    </w:p>
-    <w:p>
-      <w:pPr>
-        <w:shd w:val="clear" w:color="auto" w:fill="1F1F1F"/>
-        <w:spacing w:after="0" w:line="285" w:lineRule="atLeast"/>
-        <w:rPr>
-          <w:rFonts w:ascii="Consolas" w:eastAsia="Times New Roman" w:hAnsi="Consolas" w:cs="Times New Roman"/>
-          <w:color w:val="CCCCCC"/>
-          <w:sz w:val="21"/>
-          <w:szCs w:val="21"/>
-          <w:lang w:eastAsia="en-BE"/>
-        </w:rPr>
-      </w:pPr>
-      <w:r>
-        <w:rPr>
-          <w:rFonts w:ascii="Consolas" w:eastAsia="Times New Roman" w:hAnsi="Consolas" w:cs="Times New Roman"/>
-          <w:color w:val="CCCCCC"/>
-          <w:sz w:val="21"/>
-          <w:szCs w:val="21"/>
-          <w:lang w:eastAsia="en-BE"/>
-        </w:rPr>
-        <w:t>      },</w:t>
-      </w:r>
-    </w:p>
-    <w:p>
-      <w:pPr>
-        <w:shd w:val="clear" w:color="auto" w:fill="1F1F1F"/>
-        <w:spacing w:after="0" w:line="285" w:lineRule="atLeast"/>
-        <w:rPr>
-          <w:rFonts w:ascii="Consolas" w:eastAsia="Times New Roman" w:hAnsi="Consolas" w:cs="Times New Roman"/>
-          <w:color w:val="CCCCCC"/>
-          <w:sz w:val="21"/>
-          <w:szCs w:val="21"/>
-          <w:lang w:eastAsia="en-BE"/>
-        </w:rPr>
-      </w:pPr>
-      <w:r>
-        <w:rPr>
-          <w:rFonts w:ascii="Consolas" w:eastAsia="Times New Roman" w:hAnsi="Consolas" w:cs="Times New Roman"/>
-          <w:color w:val="CCCCCC"/>
-          <w:sz w:val="21"/>
-          <w:szCs w:val="21"/>
-          <w:lang w:eastAsia="en-BE"/>
-        </w:rPr>
-        <w:t xml:space="preserve">      </w:t>
+      <w:r>
+        <w:rPr>
+          <w:rFonts w:ascii="Consolas" w:eastAsia="Times New Roman" w:hAnsi="Consolas" w:cs="Times New Roman"/>
+          <w:color w:val="CCCCCC"/>
+          <w:sz w:val="21"/>
+          <w:szCs w:val="21"/>
+          <w:lang w:eastAsia="en-BE"/>
+        </w:rPr>
+        <w:t>();</w:t>
+      </w:r>
+    </w:p>
+    <w:p>
+      <w:pPr>
+        <w:shd w:val="clear" w:color="auto" w:fill="1F1F1F"/>
+        <w:spacing w:after="0" w:line="285" w:lineRule="atLeast"/>
+        <w:rPr>
+          <w:rFonts w:ascii="Consolas" w:eastAsia="Times New Roman" w:hAnsi="Consolas" w:cs="Times New Roman"/>
+          <w:color w:val="CCCCCC"/>
+          <w:sz w:val="21"/>
+          <w:szCs w:val="21"/>
+          <w:lang w:eastAsia="en-BE"/>
+        </w:rPr>
+      </w:pPr>
+      <w:r>
+        <w:rPr>
+          <w:rFonts w:ascii="Consolas" w:eastAsia="Times New Roman" w:hAnsi="Consolas" w:cs="Times New Roman"/>
+          <w:color w:val="CCCCCC"/>
+          <w:sz w:val="21"/>
+          <w:szCs w:val="21"/>
+          <w:lang w:eastAsia="en-BE"/>
+        </w:rPr>
+        <w:t xml:space="preserve">    </w:t>
+      </w:r>
+      <w:r>
+        <w:rPr>
+          <w:rFonts w:ascii="Consolas" w:eastAsia="Times New Roman" w:hAnsi="Consolas" w:cs="Times New Roman"/>
+          <w:color w:val="DCDCAA"/>
+          <w:sz w:val="21"/>
+          <w:szCs w:val="21"/>
+          <w:lang w:eastAsia="en-BE"/>
+        </w:rPr>
+        <w:t>setCalculation</w:t>
+      </w:r>
+      <w:r>
+        <w:rPr>
+          <w:rFonts w:ascii="Consolas" w:eastAsia="Times New Roman" w:hAnsi="Consolas" w:cs="Times New Roman"/>
+          <w:color w:val="CCCCCC"/>
+          <w:sz w:val="21"/>
+          <w:szCs w:val="21"/>
+          <w:lang w:eastAsia="en-BE"/>
+        </w:rPr>
+        <w:t>(</w:t>
+      </w:r>
+      <w:r>
+        <w:rPr>
+          <w:rFonts w:ascii="Consolas" w:eastAsia="Times New Roman" w:hAnsi="Consolas" w:cs="Times New Roman"/>
+          <w:color w:val="4FC1FF"/>
+          <w:sz w:val="21"/>
+          <w:szCs w:val="21"/>
+          <w:lang w:eastAsia="en-BE"/>
+        </w:rPr>
+        <w:t>data</w:t>
+      </w:r>
+      <w:r>
+        <w:rPr>
+          <w:rFonts w:ascii="Consolas" w:eastAsia="Times New Roman" w:hAnsi="Consolas" w:cs="Times New Roman"/>
+          <w:color w:val="CCCCCC"/>
+          <w:sz w:val="21"/>
+          <w:szCs w:val="21"/>
+          <w:lang w:eastAsia="en-BE"/>
+        </w:rPr>
+        <w:t>.</w:t>
       </w:r>
       <w:r>
         <w:rPr>
@@ -547,19 +1097,127 @@
           <w:szCs w:val="21"/>
           <w:lang w:eastAsia="en-BE"/>
         </w:rPr>
-        <w:t>body:</w:t>
-      </w:r>
-      <w:r>
-        <w:rPr>
-          <w:rFonts w:ascii="Consolas" w:eastAsia="Times New Roman" w:hAnsi="Consolas" w:cs="Times New Roman"/>
-          <w:color w:val="CCCCCC"/>
-          <w:sz w:val="21"/>
-          <w:szCs w:val="21"/>
-          <w:lang w:eastAsia="en-BE"/>
-        </w:rPr>
-        <w:t xml:space="preserve"> </w:t>
-      </w:r>
-      <w:proofErr w:type="spellStart"/>
+        <w:t>calculation</w:t>
+      </w:r>
+      <w:r>
+        <w:rPr>
+          <w:rFonts w:ascii="Consolas" w:eastAsia="Times New Roman" w:hAnsi="Consolas" w:cs="Times New Roman"/>
+          <w:color w:val="CCCCCC"/>
+          <w:sz w:val="21"/>
+          <w:szCs w:val="21"/>
+          <w:lang w:eastAsia="en-BE"/>
+        </w:rPr>
+        <w:t>);</w:t>
+      </w:r>
+    </w:p>
+    <w:p>
+      <w:pPr>
+        <w:shd w:val="clear" w:color="auto" w:fill="1F1F1F"/>
+        <w:spacing w:after="0" w:line="285" w:lineRule="atLeast"/>
+        <w:rPr>
+          <w:rFonts w:ascii="Consolas" w:eastAsia="Times New Roman" w:hAnsi="Consolas" w:cs="Times New Roman"/>
+          <w:color w:val="CCCCCC"/>
+          <w:sz w:val="21"/>
+          <w:szCs w:val="21"/>
+          <w:lang w:eastAsia="en-BE"/>
+        </w:rPr>
+      </w:pPr>
+      <w:r>
+        <w:rPr>
+          <w:rFonts w:ascii="Consolas" w:eastAsia="Times New Roman" w:hAnsi="Consolas" w:cs="Times New Roman"/>
+          <w:color w:val="CCCCCC"/>
+          <w:sz w:val="21"/>
+          <w:szCs w:val="21"/>
+          <w:lang w:eastAsia="en-BE"/>
+        </w:rPr>
+        <w:t xml:space="preserve">    </w:t>
+      </w:r>
+      <w:r>
+        <w:rPr>
+          <w:rFonts w:ascii="Consolas" w:eastAsia="Times New Roman" w:hAnsi="Consolas" w:cs="Times New Roman"/>
+          <w:color w:val="DCDCAA"/>
+          <w:sz w:val="21"/>
+          <w:szCs w:val="21"/>
+          <w:lang w:eastAsia="en-BE"/>
+        </w:rPr>
+        <w:t>setResponseTableData</w:t>
+      </w:r>
+      <w:r>
+        <w:rPr>
+          <w:rFonts w:ascii="Consolas" w:eastAsia="Times New Roman" w:hAnsi="Consolas" w:cs="Times New Roman"/>
+          <w:color w:val="CCCCCC"/>
+          <w:sz w:val="21"/>
+          <w:szCs w:val="21"/>
+          <w:lang w:eastAsia="en-BE"/>
+        </w:rPr>
+        <w:t>(</w:t>
+      </w:r>
+      <w:r>
+        <w:rPr>
+          <w:rFonts w:ascii="Consolas" w:eastAsia="Times New Roman" w:hAnsi="Consolas" w:cs="Times New Roman"/>
+          <w:color w:val="4FC1FF"/>
+          <w:sz w:val="21"/>
+          <w:szCs w:val="21"/>
+          <w:lang w:eastAsia="en-BE"/>
+        </w:rPr>
+        <w:t>data</w:t>
+      </w:r>
+      <w:r>
+        <w:rPr>
+          <w:rFonts w:ascii="Consolas" w:eastAsia="Times New Roman" w:hAnsi="Consolas" w:cs="Times New Roman"/>
+          <w:color w:val="CCCCCC"/>
+          <w:sz w:val="21"/>
+          <w:szCs w:val="21"/>
+          <w:lang w:eastAsia="en-BE"/>
+        </w:rPr>
+        <w:t xml:space="preserve">); </w:t>
+      </w:r>
+      <w:r>
+        <w:rPr>
+          <w:rFonts w:ascii="Consolas" w:eastAsia="Times New Roman" w:hAnsi="Consolas" w:cs="Times New Roman"/>
+          <w:color w:val="6A9955"/>
+          <w:sz w:val="21"/>
+          <w:szCs w:val="21"/>
+          <w:lang w:eastAsia="en-BE"/>
+        </w:rPr>
+        <w:t>// Set the response data to be displayed in the table</w:t>
+      </w:r>
+    </w:p>
+    <w:p>
+      <w:pPr>
+        <w:shd w:val="clear" w:color="auto" w:fill="1F1F1F"/>
+        <w:spacing w:after="0" w:line="285" w:lineRule="atLeast"/>
+        <w:rPr>
+          <w:rFonts w:ascii="Consolas" w:eastAsia="Times New Roman" w:hAnsi="Consolas" w:cs="Times New Roman"/>
+          <w:color w:val="CCCCCC"/>
+          <w:sz w:val="21"/>
+          <w:szCs w:val="21"/>
+          <w:lang w:eastAsia="en-BE"/>
+        </w:rPr>
+      </w:pPr>
+    </w:p>
+    <w:p>
+      <w:pPr>
+        <w:shd w:val="clear" w:color="auto" w:fill="1F1F1F"/>
+        <w:spacing w:after="0" w:line="285" w:lineRule="atLeast"/>
+        <w:rPr>
+          <w:rFonts w:ascii="Consolas" w:eastAsia="Times New Roman" w:hAnsi="Consolas" w:cs="Times New Roman"/>
+          <w:color w:val="CCCCCC"/>
+          <w:sz w:val="21"/>
+          <w:szCs w:val="21"/>
+          <w:lang w:eastAsia="en-BE"/>
+        </w:rPr>
+      </w:pPr>
+      <w:r>
+        <w:rPr>
+          <w:rFonts w:ascii="Consolas" w:eastAsia="Times New Roman" w:hAnsi="Consolas" w:cs="Times New Roman"/>
+          <w:color w:val="CCCCCC"/>
+          <w:sz w:val="21"/>
+          <w:szCs w:val="21"/>
+          <w:lang w:eastAsia="en-BE"/>
+        </w:rPr>
+        <w:t xml:space="preserve">    </w:t>
+      </w:r>
       <w:r>
         <w:rPr>
           <w:rFonts w:ascii="Consolas" w:eastAsia="Times New Roman" w:hAnsi="Consolas" w:cs="Times New Roman"/>
@@ -568,7 +1226,7 @@
           <w:szCs w:val="21"/>
           <w:lang w:eastAsia="en-BE"/>
         </w:rPr>
-        <w:t>JSON</w:t>
+        <w:t>console</w:t>
       </w:r>
       <w:r>
         <w:rPr>
@@ -588,18 +1246,126 @@
           <w:szCs w:val="21"/>
           <w:lang w:eastAsia="en-BE"/>
         </w:rPr>
-        <w:t>stringify</w:t>
-      </w:r>
-      <w:proofErr w:type="spellEnd"/>
-      <w:r>
-        <w:rPr>
-          <w:rFonts w:ascii="Consolas" w:eastAsia="Times New Roman" w:hAnsi="Consolas" w:cs="Times New Roman"/>
-          <w:color w:val="CCCCCC"/>
-          <w:sz w:val="21"/>
-          <w:szCs w:val="21"/>
-          <w:lang w:eastAsia="en-BE"/>
-        </w:rPr>
-        <w:t xml:space="preserve">({ </w:t>
+        <w:t>log</w:t>
+      </w:r>
+      <w:r>
+        <w:rPr>
+          <w:rFonts w:ascii="Consolas" w:eastAsia="Times New Roman" w:hAnsi="Consolas" w:cs="Times New Roman"/>
+          <w:color w:val="CCCCCC"/>
+          <w:sz w:val="21"/>
+          <w:szCs w:val="21"/>
+          <w:lang w:eastAsia="en-BE"/>
+        </w:rPr>
+        <w:t>(</w:t>
+      </w:r>
+      <w:r>
+        <w:rPr>
+          <w:rFonts w:ascii="Consolas" w:eastAsia="Times New Roman" w:hAnsi="Consolas" w:cs="Times New Roman"/>
+          <w:color w:val="4FC1FF"/>
+          <w:sz w:val="21"/>
+          <w:szCs w:val="21"/>
+          <w:lang w:eastAsia="en-BE"/>
+        </w:rPr>
+        <w:t>data</w:t>
+      </w:r>
+      <w:r>
+        <w:rPr>
+          <w:rFonts w:ascii="Consolas" w:eastAsia="Times New Roman" w:hAnsi="Consolas" w:cs="Times New Roman"/>
+          <w:color w:val="CCCCCC"/>
+          <w:sz w:val="21"/>
+          <w:szCs w:val="21"/>
+          <w:lang w:eastAsia="en-BE"/>
+        </w:rPr>
+        <w:t xml:space="preserve">); </w:t>
+      </w:r>
+      <w:r>
+        <w:rPr>
+          <w:rFonts w:ascii="Consolas" w:eastAsia="Times New Roman" w:hAnsi="Consolas" w:cs="Times New Roman"/>
+          <w:color w:val="6A9955"/>
+          <w:sz w:val="21"/>
+          <w:szCs w:val="21"/>
+          <w:lang w:eastAsia="en-BE"/>
+        </w:rPr>
+        <w:t>// Log the response data to the console</w:t>
+      </w:r>
+    </w:p>
+    <w:p>
+      <w:pPr>
+        <w:shd w:val="clear" w:color="auto" w:fill="1F1F1F"/>
+        <w:spacing w:after="0" w:line="285" w:lineRule="atLeast"/>
+        <w:rPr>
+          <w:rFonts w:ascii="Consolas" w:eastAsia="Times New Roman" w:hAnsi="Consolas" w:cs="Times New Roman"/>
+          <w:color w:val="CCCCCC"/>
+          <w:sz w:val="21"/>
+          <w:szCs w:val="21"/>
+          <w:lang w:eastAsia="en-BE"/>
+        </w:rPr>
+      </w:pPr>
+      <w:r>
+        <w:rPr>
+          <w:rFonts w:ascii="Consolas" w:eastAsia="Times New Roman" w:hAnsi="Consolas" w:cs="Times New Roman"/>
+          <w:color w:val="CCCCCC"/>
+          <w:sz w:val="21"/>
+          <w:szCs w:val="21"/>
+          <w:lang w:eastAsia="en-BE"/>
+        </w:rPr>
+        <w:t xml:space="preserve">    </w:t>
+      </w:r>
+    </w:p>
+    <w:p>
+      <w:pPr>
+        <w:shd w:val="clear" w:color="auto" w:fill="1F1F1F"/>
+        <w:spacing w:after="0" w:line="285" w:lineRule="atLeast"/>
+        <w:rPr>
+          <w:rFonts w:ascii="Consolas" w:eastAsia="Times New Roman" w:hAnsi="Consolas" w:cs="Times New Roman"/>
+          <w:color w:val="CCCCCC"/>
+          <w:sz w:val="21"/>
+          <w:szCs w:val="21"/>
+          <w:lang w:eastAsia="en-BE"/>
+        </w:rPr>
+      </w:pPr>
+    </w:p>
+    <w:p>
+      <w:pPr>
+        <w:shd w:val="clear" w:color="auto" w:fill="1F1F1F"/>
+        <w:spacing w:after="0" w:line="285" w:lineRule="atLeast"/>
+        <w:rPr>
+          <w:rFonts w:ascii="Consolas" w:eastAsia="Times New Roman" w:hAnsi="Consolas" w:cs="Times New Roman"/>
+          <w:color w:val="CCCCCC"/>
+          <w:sz w:val="21"/>
+          <w:szCs w:val="21"/>
+          <w:lang w:eastAsia="en-BE"/>
+        </w:rPr>
+      </w:pPr>
+      <w:r>
+        <w:rPr>
+          <w:rFonts w:ascii="Consolas" w:eastAsia="Times New Roman" w:hAnsi="Consolas" w:cs="Times New Roman"/>
+          <w:color w:val="CCCCCC"/>
+          <w:sz w:val="21"/>
+          <w:szCs w:val="21"/>
+          <w:lang w:eastAsia="en-BE"/>
+        </w:rPr>
+        <w:t xml:space="preserve">  } </w:t>
+      </w:r>
+      <w:r>
+        <w:rPr>
+          <w:rFonts w:ascii="Consolas" w:eastAsia="Times New Roman" w:hAnsi="Consolas" w:cs="Times New Roman"/>
+          <w:color w:val="C586C0"/>
+          <w:sz w:val="21"/>
+          <w:szCs w:val="21"/>
+          <w:lang w:eastAsia="en-BE"/>
+        </w:rPr>
+        <w:t>catch</w:t>
+      </w:r>
+      <w:r>
+        <w:rPr>
+          <w:rFonts w:ascii="Consolas" w:eastAsia="Times New Roman" w:hAnsi="Consolas" w:cs="Times New Roman"/>
+          <w:color w:val="CCCCCC"/>
+          <w:sz w:val="21"/>
+          <w:szCs w:val="21"/>
+          <w:lang w:eastAsia="en-BE"/>
+        </w:rPr>
+        <w:t xml:space="preserve"> (</w:t>
       </w:r>
       <w:r>
         <w:rPr>
@@ -609,76 +1375,18 @@
           <w:szCs w:val="21"/>
           <w:lang w:eastAsia="en-BE"/>
         </w:rPr>
-        <w:t>date:</w:t>
-      </w:r>
-      <w:r>
-        <w:rPr>
-          <w:rFonts w:ascii="Consolas" w:eastAsia="Times New Roman" w:hAnsi="Consolas" w:cs="Times New Roman"/>
-          <w:color w:val="CCCCCC"/>
-          <w:sz w:val="21"/>
-          <w:szCs w:val="21"/>
-          <w:lang w:eastAsia="en-BE"/>
-        </w:rPr>
-        <w:t xml:space="preserve"> </w:t>
-      </w:r>
-      <w:proofErr w:type="spellStart"/>
-      <w:r>
-        <w:rPr>
-          <w:rFonts w:ascii="Consolas" w:eastAsia="Times New Roman" w:hAnsi="Consolas" w:cs="Times New Roman"/>
-          <w:color w:val="4FC1FF"/>
-          <w:sz w:val="21"/>
-          <w:szCs w:val="21"/>
-          <w:lang w:eastAsia="en-BE"/>
-        </w:rPr>
-        <w:t>startDate</w:t>
-      </w:r>
-      <w:proofErr w:type="spellEnd"/>
-      <w:r>
-        <w:rPr>
-          <w:rFonts w:ascii="Consolas" w:eastAsia="Times New Roman" w:hAnsi="Consolas" w:cs="Times New Roman"/>
-          <w:color w:val="CCCCCC"/>
-          <w:sz w:val="21"/>
-          <w:szCs w:val="21"/>
-          <w:lang w:eastAsia="en-BE"/>
-        </w:rPr>
-        <w:t xml:space="preserve"> })</w:t>
-      </w:r>
-    </w:p>
-    <w:p>
-      <w:pPr>
-        <w:shd w:val="clear" w:color="auto" w:fill="1F1F1F"/>
-        <w:spacing w:after="0" w:line="285" w:lineRule="atLeast"/>
-        <w:rPr>
-          <w:rFonts w:ascii="Consolas" w:eastAsia="Times New Roman" w:hAnsi="Consolas" w:cs="Times New Roman"/>
-          <w:color w:val="CCCCCC"/>
-          <w:sz w:val="21"/>
-          <w:szCs w:val="21"/>
-          <w:lang w:eastAsia="en-BE"/>
-        </w:rPr>
-      </w:pPr>
-      <w:r>
-        <w:rPr>
-          <w:rFonts w:ascii="Consolas" w:eastAsia="Times New Roman" w:hAnsi="Consolas" w:cs="Times New Roman"/>
-          <w:color w:val="CCCCCC"/>
-          <w:sz w:val="21"/>
-          <w:szCs w:val="21"/>
-          <w:lang w:eastAsia="en-BE"/>
-        </w:rPr>
-        <w:t>    });</w:t>
-      </w:r>
-    </w:p>
-    <w:p>
-      <w:pPr>
-        <w:shd w:val="clear" w:color="auto" w:fill="1F1F1F"/>
-        <w:spacing w:after="0" w:line="285" w:lineRule="atLeast"/>
-        <w:rPr>
-          <w:rFonts w:ascii="Consolas" w:eastAsia="Times New Roman" w:hAnsi="Consolas" w:cs="Times New Roman"/>
-          <w:color w:val="CCCCCC"/>
-          <w:sz w:val="21"/>
-          <w:szCs w:val="21"/>
-          <w:lang w:eastAsia="en-BE"/>
-        </w:rPr>
-      </w:pPr>
+        <w:t>error</w:t>
+      </w:r>
+      <w:r>
+        <w:rPr>
+          <w:rFonts w:ascii="Consolas" w:eastAsia="Times New Roman" w:hAnsi="Consolas" w:cs="Times New Roman"/>
+          <w:color w:val="CCCCCC"/>
+          <w:sz w:val="21"/>
+          <w:szCs w:val="21"/>
+          <w:lang w:eastAsia="en-BE"/>
+        </w:rPr>
+        <w:t>) {</w:t>
+      </w:r>
     </w:p>
     <w:p>
       <w:pPr>
@@ -705,43 +1413,12 @@
       <w:r>
         <w:rPr>
           <w:rFonts w:ascii="Consolas" w:eastAsia="Times New Roman" w:hAnsi="Consolas" w:cs="Times New Roman"/>
-          <w:color w:val="C586C0"/>
-          <w:sz w:val="21"/>
-          <w:szCs w:val="21"/>
-          <w:lang w:eastAsia="en-BE"/>
-        </w:rPr>
-        <w:t>if</w:t>
-      </w:r>
-      <w:r>
-        <w:rPr>
-          <w:rFonts w:ascii="Consolas" w:eastAsia="Times New Roman" w:hAnsi="Consolas" w:cs="Times New Roman"/>
-          <w:color w:val="CCCCCC"/>
-          <w:sz w:val="21"/>
-          <w:szCs w:val="21"/>
-          <w:lang w:eastAsia="en-BE"/>
-        </w:rPr>
-        <w:t xml:space="preserve"> (</w:t>
-      </w:r>
-      <w:r>
-        <w:rPr>
-          <w:rFonts w:ascii="Consolas" w:eastAsia="Times New Roman" w:hAnsi="Consolas" w:cs="Times New Roman"/>
-          <w:color w:val="D4D4D4"/>
-          <w:sz w:val="21"/>
-          <w:szCs w:val="21"/>
-          <w:lang w:eastAsia="en-BE"/>
-        </w:rPr>
-        <w:t>!</w:t>
-      </w:r>
-      <w:proofErr w:type="spellStart"/>
-      <w:r>
-        <w:rPr>
-          <w:rFonts w:ascii="Consolas" w:eastAsia="Times New Roman" w:hAnsi="Consolas" w:cs="Times New Roman"/>
-          <w:color w:val="4FC1FF"/>
-          <w:sz w:val="21"/>
-          <w:szCs w:val="21"/>
-          <w:lang w:eastAsia="en-BE"/>
-        </w:rPr>
-        <w:t>response</w:t>
+          <w:color w:val="9CDCFE"/>
+          <w:sz w:val="21"/>
+          <w:szCs w:val="21"/>
+          <w:lang w:eastAsia="en-BE"/>
+        </w:rPr>
+        <w:t>console</w:t>
       </w:r>
       <w:r>
         <w:rPr>
@@ -756,730 +1433,13 @@
       <w:r>
         <w:rPr>
           <w:rFonts w:ascii="Consolas" w:eastAsia="Times New Roman" w:hAnsi="Consolas" w:cs="Times New Roman"/>
-          <w:color w:val="4FC1FF"/>
-          <w:sz w:val="21"/>
-          <w:szCs w:val="21"/>
-          <w:lang w:eastAsia="en-BE"/>
-        </w:rPr>
-        <w:t>ok</w:t>
-      </w:r>
-      <w:proofErr w:type="spellEnd"/>
-      <w:r>
-        <w:rPr>
-          <w:rFonts w:ascii="Consolas" w:eastAsia="Times New Roman" w:hAnsi="Consolas" w:cs="Times New Roman"/>
-          <w:color w:val="CCCCCC"/>
-          <w:sz w:val="21"/>
-          <w:szCs w:val="21"/>
-          <w:lang w:eastAsia="en-BE"/>
-        </w:rPr>
-        <w:t>) {</w:t>
-      </w:r>
-    </w:p>
-    <w:p>
-      <w:pPr>
-        <w:shd w:val="clear" w:color="auto" w:fill="1F1F1F"/>
-        <w:spacing w:after="0" w:line="285" w:lineRule="atLeast"/>
-        <w:rPr>
-          <w:rFonts w:ascii="Consolas" w:eastAsia="Times New Roman" w:hAnsi="Consolas" w:cs="Times New Roman"/>
-          <w:color w:val="CCCCCC"/>
-          <w:sz w:val="21"/>
-          <w:szCs w:val="21"/>
-          <w:lang w:eastAsia="en-BE"/>
-        </w:rPr>
-      </w:pPr>
-      <w:r>
-        <w:rPr>
-          <w:rFonts w:ascii="Consolas" w:eastAsia="Times New Roman" w:hAnsi="Consolas" w:cs="Times New Roman"/>
-          <w:color w:val="CCCCCC"/>
-          <w:sz w:val="21"/>
-          <w:szCs w:val="21"/>
-          <w:lang w:eastAsia="en-BE"/>
-        </w:rPr>
-        <w:t xml:space="preserve">      </w:t>
-      </w:r>
-      <w:r>
-        <w:rPr>
-          <w:rFonts w:ascii="Consolas" w:eastAsia="Times New Roman" w:hAnsi="Consolas" w:cs="Times New Roman"/>
-          <w:color w:val="C586C0"/>
-          <w:sz w:val="21"/>
-          <w:szCs w:val="21"/>
-          <w:lang w:eastAsia="en-BE"/>
-        </w:rPr>
-        <w:t>throw</w:t>
-      </w:r>
-      <w:r>
-        <w:rPr>
-          <w:rFonts w:ascii="Consolas" w:eastAsia="Times New Roman" w:hAnsi="Consolas" w:cs="Times New Roman"/>
-          <w:color w:val="CCCCCC"/>
-          <w:sz w:val="21"/>
-          <w:szCs w:val="21"/>
-          <w:lang w:eastAsia="en-BE"/>
-        </w:rPr>
-        <w:t xml:space="preserve"> </w:t>
-      </w:r>
-      <w:r>
-        <w:rPr>
-          <w:rFonts w:ascii="Consolas" w:eastAsia="Times New Roman" w:hAnsi="Consolas" w:cs="Times New Roman"/>
-          <w:color w:val="569CD6"/>
-          <w:sz w:val="21"/>
-          <w:szCs w:val="21"/>
-          <w:lang w:eastAsia="en-BE"/>
-        </w:rPr>
-        <w:t>new</w:t>
-      </w:r>
-      <w:r>
-        <w:rPr>
-          <w:rFonts w:ascii="Consolas" w:eastAsia="Times New Roman" w:hAnsi="Consolas" w:cs="Times New Roman"/>
-          <w:color w:val="CCCCCC"/>
-          <w:sz w:val="21"/>
-          <w:szCs w:val="21"/>
-          <w:lang w:eastAsia="en-BE"/>
-        </w:rPr>
-        <w:t xml:space="preserve"> </w:t>
-      </w:r>
-      <w:r>
-        <w:rPr>
-          <w:rFonts w:ascii="Consolas" w:eastAsia="Times New Roman" w:hAnsi="Consolas" w:cs="Times New Roman"/>
-          <w:color w:val="4EC9B0"/>
-          <w:sz w:val="21"/>
-          <w:szCs w:val="21"/>
-          <w:lang w:eastAsia="en-BE"/>
-        </w:rPr>
-        <w:t>Error</w:t>
-      </w:r>
-      <w:r>
-        <w:rPr>
-          <w:rFonts w:ascii="Consolas" w:eastAsia="Times New Roman" w:hAnsi="Consolas" w:cs="Times New Roman"/>
-          <w:color w:val="CCCCCC"/>
-          <w:sz w:val="21"/>
-          <w:szCs w:val="21"/>
-          <w:lang w:eastAsia="en-BE"/>
-        </w:rPr>
-        <w:t>(</w:t>
-      </w:r>
-      <w:r>
-        <w:rPr>
-          <w:rFonts w:ascii="Consolas" w:eastAsia="Times New Roman" w:hAnsi="Consolas" w:cs="Times New Roman"/>
-          <w:color w:val="CE9178"/>
-          <w:sz w:val="21"/>
-          <w:szCs w:val="21"/>
-          <w:lang w:eastAsia="en-BE"/>
-        </w:rPr>
-        <w:t>'Network response was not ok'</w:t>
-      </w:r>
-      <w:r>
-        <w:rPr>
-          <w:rFonts w:ascii="Consolas" w:eastAsia="Times New Roman" w:hAnsi="Consolas" w:cs="Times New Roman"/>
-          <w:color w:val="CCCCCC"/>
-          <w:sz w:val="21"/>
-          <w:szCs w:val="21"/>
-          <w:lang w:eastAsia="en-BE"/>
-        </w:rPr>
-        <w:t>);</w:t>
-      </w:r>
-    </w:p>
-    <w:p>
-      <w:pPr>
-        <w:shd w:val="clear" w:color="auto" w:fill="1F1F1F"/>
-        <w:spacing w:after="0" w:line="285" w:lineRule="atLeast"/>
-        <w:rPr>
-          <w:rFonts w:ascii="Consolas" w:eastAsia="Times New Roman" w:hAnsi="Consolas" w:cs="Times New Roman"/>
-          <w:color w:val="CCCCCC"/>
-          <w:sz w:val="21"/>
-          <w:szCs w:val="21"/>
-          <w:lang w:eastAsia="en-BE"/>
-        </w:rPr>
-      </w:pPr>
-      <w:r>
-        <w:rPr>
-          <w:rFonts w:ascii="Consolas" w:eastAsia="Times New Roman" w:hAnsi="Consolas" w:cs="Times New Roman"/>
-          <w:color w:val="CCCCCC"/>
-          <w:sz w:val="21"/>
-          <w:szCs w:val="21"/>
-          <w:lang w:eastAsia="en-BE"/>
-        </w:rPr>
-        <w:t>    }</w:t>
-      </w:r>
-    </w:p>
-    <w:p>
-      <w:pPr>
-        <w:shd w:val="clear" w:color="auto" w:fill="1F1F1F"/>
-        <w:spacing w:after="0" w:line="285" w:lineRule="atLeast"/>
-        <w:rPr>
-          <w:rFonts w:ascii="Consolas" w:eastAsia="Times New Roman" w:hAnsi="Consolas" w:cs="Times New Roman"/>
-          <w:color w:val="CCCCCC"/>
-          <w:sz w:val="21"/>
-          <w:szCs w:val="21"/>
-          <w:lang w:eastAsia="en-BE"/>
-        </w:rPr>
-      </w:pPr>
-    </w:p>
-    <w:p>
-      <w:pPr>
-        <w:shd w:val="clear" w:color="auto" w:fill="1F1F1F"/>
-        <w:spacing w:after="0" w:line="285" w:lineRule="atLeast"/>
-        <w:rPr>
-          <w:rFonts w:ascii="Consolas" w:eastAsia="Times New Roman" w:hAnsi="Consolas" w:cs="Times New Roman"/>
-          <w:color w:val="CCCCCC"/>
-          <w:sz w:val="21"/>
-          <w:szCs w:val="21"/>
-          <w:lang w:eastAsia="en-BE"/>
-        </w:rPr>
-      </w:pPr>
-      <w:r>
-        <w:rPr>
-          <w:rFonts w:ascii="Consolas" w:eastAsia="Times New Roman" w:hAnsi="Consolas" w:cs="Times New Roman"/>
-          <w:color w:val="CCCCCC"/>
-          <w:sz w:val="21"/>
-          <w:szCs w:val="21"/>
-          <w:lang w:eastAsia="en-BE"/>
-        </w:rPr>
-        <w:t xml:space="preserve">    </w:t>
-      </w:r>
-      <w:r>
-        <w:rPr>
-          <w:rFonts w:ascii="Consolas" w:eastAsia="Times New Roman" w:hAnsi="Consolas" w:cs="Times New Roman"/>
-          <w:color w:val="569CD6"/>
-          <w:sz w:val="21"/>
-          <w:szCs w:val="21"/>
-          <w:lang w:eastAsia="en-BE"/>
-        </w:rPr>
-        <w:t>const</w:t>
-      </w:r>
-      <w:r>
-        <w:rPr>
-          <w:rFonts w:ascii="Consolas" w:eastAsia="Times New Roman" w:hAnsi="Consolas" w:cs="Times New Roman"/>
-          <w:color w:val="CCCCCC"/>
-          <w:sz w:val="21"/>
-          <w:szCs w:val="21"/>
-          <w:lang w:eastAsia="en-BE"/>
-        </w:rPr>
-        <w:t xml:space="preserve"> </w:t>
-      </w:r>
-      <w:r>
-        <w:rPr>
-          <w:rFonts w:ascii="Consolas" w:eastAsia="Times New Roman" w:hAnsi="Consolas" w:cs="Times New Roman"/>
-          <w:color w:val="4FC1FF"/>
-          <w:sz w:val="21"/>
-          <w:szCs w:val="21"/>
-          <w:lang w:eastAsia="en-BE"/>
-        </w:rPr>
-        <w:t>data</w:t>
-      </w:r>
-      <w:r>
-        <w:rPr>
-          <w:rFonts w:ascii="Consolas" w:eastAsia="Times New Roman" w:hAnsi="Consolas" w:cs="Times New Roman"/>
-          <w:color w:val="CCCCCC"/>
-          <w:sz w:val="21"/>
-          <w:szCs w:val="21"/>
-          <w:lang w:eastAsia="en-BE"/>
-        </w:rPr>
-        <w:t xml:space="preserve"> </w:t>
-      </w:r>
-      <w:r>
-        <w:rPr>
-          <w:rFonts w:ascii="Consolas" w:eastAsia="Times New Roman" w:hAnsi="Consolas" w:cs="Times New Roman"/>
-          <w:color w:val="D4D4D4"/>
-          <w:sz w:val="21"/>
-          <w:szCs w:val="21"/>
-          <w:lang w:eastAsia="en-BE"/>
-        </w:rPr>
-        <w:t>=</w:t>
-      </w:r>
-      <w:r>
-        <w:rPr>
-          <w:rFonts w:ascii="Consolas" w:eastAsia="Times New Roman" w:hAnsi="Consolas" w:cs="Times New Roman"/>
-          <w:color w:val="CCCCCC"/>
-          <w:sz w:val="21"/>
-          <w:szCs w:val="21"/>
-          <w:lang w:eastAsia="en-BE"/>
-        </w:rPr>
-        <w:t xml:space="preserve"> </w:t>
-      </w:r>
-      <w:r>
-        <w:rPr>
-          <w:rFonts w:ascii="Consolas" w:eastAsia="Times New Roman" w:hAnsi="Consolas" w:cs="Times New Roman"/>
-          <w:color w:val="C586C0"/>
-          <w:sz w:val="21"/>
-          <w:szCs w:val="21"/>
-          <w:lang w:eastAsia="en-BE"/>
-        </w:rPr>
-        <w:t>await</w:t>
-      </w:r>
-      <w:r>
-        <w:rPr>
-          <w:rFonts w:ascii="Consolas" w:eastAsia="Times New Roman" w:hAnsi="Consolas" w:cs="Times New Roman"/>
-          <w:color w:val="CCCCCC"/>
-          <w:sz w:val="21"/>
-          <w:szCs w:val="21"/>
-          <w:lang w:eastAsia="en-BE"/>
-        </w:rPr>
-        <w:t xml:space="preserve"> </w:t>
-      </w:r>
-      <w:proofErr w:type="spellStart"/>
-      <w:r>
-        <w:rPr>
-          <w:rFonts w:ascii="Consolas" w:eastAsia="Times New Roman" w:hAnsi="Consolas" w:cs="Times New Roman"/>
-          <w:color w:val="4FC1FF"/>
-          <w:sz w:val="21"/>
-          <w:szCs w:val="21"/>
-          <w:lang w:eastAsia="en-BE"/>
-        </w:rPr>
-        <w:t>response</w:t>
-      </w:r>
-      <w:r>
-        <w:rPr>
-          <w:rFonts w:ascii="Consolas" w:eastAsia="Times New Roman" w:hAnsi="Consolas" w:cs="Times New Roman"/>
-          <w:color w:val="CCCCCC"/>
-          <w:sz w:val="21"/>
-          <w:szCs w:val="21"/>
-          <w:lang w:eastAsia="en-BE"/>
-        </w:rPr>
-        <w:t>.</w:t>
-      </w:r>
-      <w:r>
-        <w:rPr>
-          <w:rFonts w:ascii="Consolas" w:eastAsia="Times New Roman" w:hAnsi="Consolas" w:cs="Times New Roman"/>
           <w:color w:val="DCDCAA"/>
           <w:sz w:val="21"/>
           <w:szCs w:val="21"/>
           <w:lang w:eastAsia="en-BE"/>
         </w:rPr>
-        <w:t>json</w:t>
-      </w:r>
-      <w:proofErr w:type="spellEnd"/>
-      <w:r>
-        <w:rPr>
-          <w:rFonts w:ascii="Consolas" w:eastAsia="Times New Roman" w:hAnsi="Consolas" w:cs="Times New Roman"/>
-          <w:color w:val="CCCCCC"/>
-          <w:sz w:val="21"/>
-          <w:szCs w:val="21"/>
-          <w:lang w:eastAsia="en-BE"/>
-        </w:rPr>
-        <w:t>();</w:t>
-      </w:r>
-    </w:p>
-    <w:p>
-      <w:pPr>
-        <w:shd w:val="clear" w:color="auto" w:fill="1F1F1F"/>
-        <w:spacing w:after="0" w:line="285" w:lineRule="atLeast"/>
-        <w:rPr>
-          <w:rFonts w:ascii="Consolas" w:eastAsia="Times New Roman" w:hAnsi="Consolas" w:cs="Times New Roman"/>
-          <w:color w:val="CCCCCC"/>
-          <w:sz w:val="21"/>
-          <w:szCs w:val="21"/>
-          <w:lang w:eastAsia="en-BE"/>
-        </w:rPr>
-      </w:pPr>
-      <w:r>
-        <w:rPr>
-          <w:rFonts w:ascii="Consolas" w:eastAsia="Times New Roman" w:hAnsi="Consolas" w:cs="Times New Roman"/>
-          <w:color w:val="CCCCCC"/>
-          <w:sz w:val="21"/>
-          <w:szCs w:val="21"/>
-          <w:lang w:eastAsia="en-BE"/>
-        </w:rPr>
-        <w:t xml:space="preserve">    </w:t>
-      </w:r>
-      <w:proofErr w:type="spellStart"/>
-      <w:r>
-        <w:rPr>
-          <w:rFonts w:ascii="Consolas" w:eastAsia="Times New Roman" w:hAnsi="Consolas" w:cs="Times New Roman"/>
-          <w:color w:val="DCDCAA"/>
-          <w:sz w:val="21"/>
-          <w:szCs w:val="21"/>
-          <w:lang w:eastAsia="en-BE"/>
-        </w:rPr>
-        <w:t>setCalculation</w:t>
-      </w:r>
-      <w:proofErr w:type="spellEnd"/>
-      <w:r>
-        <w:rPr>
-          <w:rFonts w:ascii="Consolas" w:eastAsia="Times New Roman" w:hAnsi="Consolas" w:cs="Times New Roman"/>
-          <w:color w:val="CCCCCC"/>
-          <w:sz w:val="21"/>
-          <w:szCs w:val="21"/>
-          <w:lang w:eastAsia="en-BE"/>
-        </w:rPr>
-        <w:t>(</w:t>
-      </w:r>
-      <w:proofErr w:type="spellStart"/>
-      <w:r>
-        <w:rPr>
-          <w:rFonts w:ascii="Consolas" w:eastAsia="Times New Roman" w:hAnsi="Consolas" w:cs="Times New Roman"/>
-          <w:color w:val="4FC1FF"/>
-          <w:sz w:val="21"/>
-          <w:szCs w:val="21"/>
-          <w:lang w:eastAsia="en-BE"/>
-        </w:rPr>
-        <w:t>data</w:t>
-      </w:r>
-      <w:r>
-        <w:rPr>
-          <w:rFonts w:ascii="Consolas" w:eastAsia="Times New Roman" w:hAnsi="Consolas" w:cs="Times New Roman"/>
-          <w:color w:val="CCCCCC"/>
-          <w:sz w:val="21"/>
-          <w:szCs w:val="21"/>
-          <w:lang w:eastAsia="en-BE"/>
-        </w:rPr>
-        <w:t>.</w:t>
-      </w:r>
-      <w:r>
-        <w:rPr>
-          <w:rFonts w:ascii="Consolas" w:eastAsia="Times New Roman" w:hAnsi="Consolas" w:cs="Times New Roman"/>
-          <w:color w:val="9CDCFE"/>
-          <w:sz w:val="21"/>
-          <w:szCs w:val="21"/>
-          <w:lang w:eastAsia="en-BE"/>
-        </w:rPr>
-        <w:t>calculation</w:t>
-      </w:r>
-      <w:proofErr w:type="spellEnd"/>
-      <w:r>
-        <w:rPr>
-          <w:rFonts w:ascii="Consolas" w:eastAsia="Times New Roman" w:hAnsi="Consolas" w:cs="Times New Roman"/>
-          <w:color w:val="CCCCCC"/>
-          <w:sz w:val="21"/>
-          <w:szCs w:val="21"/>
-          <w:lang w:eastAsia="en-BE"/>
-        </w:rPr>
-        <w:t>);</w:t>
-      </w:r>
-    </w:p>
-    <w:p>
-      <w:pPr>
-        <w:shd w:val="clear" w:color="auto" w:fill="1F1F1F"/>
-        <w:spacing w:after="0" w:line="285" w:lineRule="atLeast"/>
-        <w:rPr>
-          <w:rFonts w:ascii="Consolas" w:eastAsia="Times New Roman" w:hAnsi="Consolas" w:cs="Times New Roman"/>
-          <w:color w:val="CCCCCC"/>
-          <w:sz w:val="21"/>
-          <w:szCs w:val="21"/>
-          <w:lang w:eastAsia="en-BE"/>
-        </w:rPr>
-      </w:pPr>
-      <w:r>
-        <w:rPr>
-          <w:rFonts w:ascii="Consolas" w:eastAsia="Times New Roman" w:hAnsi="Consolas" w:cs="Times New Roman"/>
-          <w:color w:val="CCCCCC"/>
-          <w:sz w:val="21"/>
-          <w:szCs w:val="21"/>
-          <w:lang w:eastAsia="en-BE"/>
-        </w:rPr>
-        <w:t xml:space="preserve">    </w:t>
-      </w:r>
-      <w:proofErr w:type="spellStart"/>
-      <w:r>
-        <w:rPr>
-          <w:rFonts w:ascii="Consolas" w:eastAsia="Times New Roman" w:hAnsi="Consolas" w:cs="Times New Roman"/>
-          <w:color w:val="DCDCAA"/>
-          <w:sz w:val="21"/>
-          <w:szCs w:val="21"/>
-          <w:lang w:eastAsia="en-BE"/>
-        </w:rPr>
-        <w:t>setResponseTableData</w:t>
-      </w:r>
-      <w:proofErr w:type="spellEnd"/>
-      <w:r>
-        <w:rPr>
-          <w:rFonts w:ascii="Consolas" w:eastAsia="Times New Roman" w:hAnsi="Consolas" w:cs="Times New Roman"/>
-          <w:color w:val="CCCCCC"/>
-          <w:sz w:val="21"/>
-          <w:szCs w:val="21"/>
-          <w:lang w:eastAsia="en-BE"/>
-        </w:rPr>
-        <w:t>(</w:t>
-      </w:r>
-      <w:r>
-        <w:rPr>
-          <w:rFonts w:ascii="Consolas" w:eastAsia="Times New Roman" w:hAnsi="Consolas" w:cs="Times New Roman"/>
-          <w:color w:val="4FC1FF"/>
-          <w:sz w:val="21"/>
-          <w:szCs w:val="21"/>
-          <w:lang w:eastAsia="en-BE"/>
-        </w:rPr>
-        <w:t>data</w:t>
-      </w:r>
-      <w:r>
-        <w:rPr>
-          <w:rFonts w:ascii="Consolas" w:eastAsia="Times New Roman" w:hAnsi="Consolas" w:cs="Times New Roman"/>
-          <w:color w:val="CCCCCC"/>
-          <w:sz w:val="21"/>
-          <w:szCs w:val="21"/>
-          <w:lang w:eastAsia="en-BE"/>
-        </w:rPr>
-        <w:t xml:space="preserve">); </w:t>
-      </w:r>
-      <w:r>
-        <w:rPr>
-          <w:rFonts w:ascii="Consolas" w:eastAsia="Times New Roman" w:hAnsi="Consolas" w:cs="Times New Roman"/>
-          <w:color w:val="6A9955"/>
-          <w:sz w:val="21"/>
-          <w:szCs w:val="21"/>
-          <w:lang w:eastAsia="en-BE"/>
-        </w:rPr>
-        <w:t>// Set the response data to be displayed in the table</w:t>
-      </w:r>
-    </w:p>
-    <w:p>
-      <w:pPr>
-        <w:shd w:val="clear" w:color="auto" w:fill="1F1F1F"/>
-        <w:spacing w:after="0" w:line="285" w:lineRule="atLeast"/>
-        <w:rPr>
-          <w:rFonts w:ascii="Consolas" w:eastAsia="Times New Roman" w:hAnsi="Consolas" w:cs="Times New Roman"/>
-          <w:color w:val="CCCCCC"/>
-          <w:sz w:val="21"/>
-          <w:szCs w:val="21"/>
-          <w:lang w:eastAsia="en-BE"/>
-        </w:rPr>
-      </w:pPr>
-    </w:p>
-    <w:p>
-      <w:pPr>
-        <w:shd w:val="clear" w:color="auto" w:fill="1F1F1F"/>
-        <w:spacing w:after="0" w:line="285" w:lineRule="atLeast"/>
-        <w:rPr>
-          <w:rFonts w:ascii="Consolas" w:eastAsia="Times New Roman" w:hAnsi="Consolas" w:cs="Times New Roman"/>
-          <w:color w:val="CCCCCC"/>
-          <w:sz w:val="21"/>
-          <w:szCs w:val="21"/>
-          <w:lang w:eastAsia="en-BE"/>
-        </w:rPr>
-      </w:pPr>
-      <w:r>
-        <w:rPr>
-          <w:rFonts w:ascii="Consolas" w:eastAsia="Times New Roman" w:hAnsi="Consolas" w:cs="Times New Roman"/>
-          <w:color w:val="CCCCCC"/>
-          <w:sz w:val="21"/>
-          <w:szCs w:val="21"/>
-          <w:lang w:eastAsia="en-BE"/>
-        </w:rPr>
-        <w:t xml:space="preserve">    </w:t>
-      </w:r>
-      <w:r>
-        <w:rPr>
-          <w:rFonts w:ascii="Consolas" w:eastAsia="Times New Roman" w:hAnsi="Consolas" w:cs="Times New Roman"/>
-          <w:color w:val="9CDCFE"/>
-          <w:sz w:val="21"/>
-          <w:szCs w:val="21"/>
-          <w:lang w:eastAsia="en-BE"/>
-        </w:rPr>
-        <w:t>console</w:t>
-      </w:r>
-      <w:r>
-        <w:rPr>
-          <w:rFonts w:ascii="Consolas" w:eastAsia="Times New Roman" w:hAnsi="Consolas" w:cs="Times New Roman"/>
-          <w:color w:val="CCCCCC"/>
-          <w:sz w:val="21"/>
-          <w:szCs w:val="21"/>
-          <w:lang w:eastAsia="en-BE"/>
-        </w:rPr>
-        <w:t>.</w:t>
-      </w:r>
-      <w:r>
-        <w:rPr>
-          <w:rFonts w:ascii="Consolas" w:eastAsia="Times New Roman" w:hAnsi="Consolas" w:cs="Times New Roman"/>
-          <w:color w:val="DCDCAA"/>
-          <w:sz w:val="21"/>
-          <w:szCs w:val="21"/>
-          <w:lang w:eastAsia="en-BE"/>
-        </w:rPr>
-        <w:t>log</w:t>
-      </w:r>
-      <w:r>
-        <w:rPr>
-          <w:rFonts w:ascii="Consolas" w:eastAsia="Times New Roman" w:hAnsi="Consolas" w:cs="Times New Roman"/>
-          <w:color w:val="CCCCCC"/>
-          <w:sz w:val="21"/>
-          <w:szCs w:val="21"/>
-          <w:lang w:eastAsia="en-BE"/>
-        </w:rPr>
-        <w:t>(</w:t>
-      </w:r>
-      <w:r>
-        <w:rPr>
-          <w:rFonts w:ascii="Consolas" w:eastAsia="Times New Roman" w:hAnsi="Consolas" w:cs="Times New Roman"/>
-          <w:color w:val="4FC1FF"/>
-          <w:sz w:val="21"/>
-          <w:szCs w:val="21"/>
-          <w:lang w:eastAsia="en-BE"/>
-        </w:rPr>
-        <w:t>data</w:t>
-      </w:r>
-      <w:r>
-        <w:rPr>
-          <w:rFonts w:ascii="Consolas" w:eastAsia="Times New Roman" w:hAnsi="Consolas" w:cs="Times New Roman"/>
-          <w:color w:val="CCCCCC"/>
-          <w:sz w:val="21"/>
-          <w:szCs w:val="21"/>
-          <w:lang w:eastAsia="en-BE"/>
-        </w:rPr>
-        <w:t xml:space="preserve">); </w:t>
-      </w:r>
-      <w:r>
-        <w:rPr>
-          <w:rFonts w:ascii="Consolas" w:eastAsia="Times New Roman" w:hAnsi="Consolas" w:cs="Times New Roman"/>
-          <w:color w:val="6A9955"/>
-          <w:sz w:val="21"/>
-          <w:szCs w:val="21"/>
-          <w:lang w:eastAsia="en-BE"/>
-        </w:rPr>
-        <w:t>// Log the response data to the console</w:t>
-      </w:r>
-    </w:p>
-    <w:p>
-      <w:pPr>
-        <w:shd w:val="clear" w:color="auto" w:fill="1F1F1F"/>
-        <w:spacing w:after="0" w:line="285" w:lineRule="atLeast"/>
-        <w:rPr>
-          <w:rFonts w:ascii="Consolas" w:eastAsia="Times New Roman" w:hAnsi="Consolas" w:cs="Times New Roman"/>
-          <w:color w:val="CCCCCC"/>
-          <w:sz w:val="21"/>
-          <w:szCs w:val="21"/>
-          <w:lang w:eastAsia="en-BE"/>
-        </w:rPr>
-      </w:pPr>
-      <w:r>
-        <w:rPr>
-          <w:rFonts w:ascii="Consolas" w:eastAsia="Times New Roman" w:hAnsi="Consolas" w:cs="Times New Roman"/>
-          <w:color w:val="CCCCCC"/>
-          <w:sz w:val="21"/>
-          <w:szCs w:val="21"/>
-          <w:lang w:eastAsia="en-BE"/>
-        </w:rPr>
-        <w:t xml:space="preserve">    </w:t>
-      </w:r>
-    </w:p>
-    <w:p>
-      <w:pPr>
-        <w:shd w:val="clear" w:color="auto" w:fill="1F1F1F"/>
-        <w:spacing w:after="0" w:line="285" w:lineRule="atLeast"/>
-        <w:rPr>
-          <w:rFonts w:ascii="Consolas" w:eastAsia="Times New Roman" w:hAnsi="Consolas" w:cs="Times New Roman"/>
-          <w:color w:val="CCCCCC"/>
-          <w:sz w:val="21"/>
-          <w:szCs w:val="21"/>
-          <w:lang w:eastAsia="en-BE"/>
-        </w:rPr>
-      </w:pPr>
-    </w:p>
-    <w:p>
-      <w:pPr>
-        <w:shd w:val="clear" w:color="auto" w:fill="1F1F1F"/>
-        <w:spacing w:after="0" w:line="285" w:lineRule="atLeast"/>
-        <w:rPr>
-          <w:rFonts w:ascii="Consolas" w:eastAsia="Times New Roman" w:hAnsi="Consolas" w:cs="Times New Roman"/>
-          <w:color w:val="CCCCCC"/>
-          <w:sz w:val="21"/>
-          <w:szCs w:val="21"/>
-          <w:lang w:eastAsia="en-BE"/>
-        </w:rPr>
-      </w:pPr>
-      <w:r>
-        <w:rPr>
-          <w:rFonts w:ascii="Consolas" w:eastAsia="Times New Roman" w:hAnsi="Consolas" w:cs="Times New Roman"/>
-          <w:color w:val="CCCCCC"/>
-          <w:sz w:val="21"/>
-          <w:szCs w:val="21"/>
-          <w:lang w:eastAsia="en-BE"/>
-        </w:rPr>
-        <w:t xml:space="preserve">  } </w:t>
-      </w:r>
-      <w:r>
-        <w:rPr>
-          <w:rFonts w:ascii="Consolas" w:eastAsia="Times New Roman" w:hAnsi="Consolas" w:cs="Times New Roman"/>
-          <w:color w:val="C586C0"/>
-          <w:sz w:val="21"/>
-          <w:szCs w:val="21"/>
-          <w:lang w:eastAsia="en-BE"/>
-        </w:rPr>
-        <w:t>catch</w:t>
-      </w:r>
-      <w:r>
-        <w:rPr>
-          <w:rFonts w:ascii="Consolas" w:eastAsia="Times New Roman" w:hAnsi="Consolas" w:cs="Times New Roman"/>
-          <w:color w:val="CCCCCC"/>
-          <w:sz w:val="21"/>
-          <w:szCs w:val="21"/>
-          <w:lang w:eastAsia="en-BE"/>
-        </w:rPr>
-        <w:t xml:space="preserve"> (</w:t>
-      </w:r>
-      <w:r>
-        <w:rPr>
-          <w:rFonts w:ascii="Consolas" w:eastAsia="Times New Roman" w:hAnsi="Consolas" w:cs="Times New Roman"/>
-          <w:color w:val="9CDCFE"/>
-          <w:sz w:val="21"/>
-          <w:szCs w:val="21"/>
-          <w:lang w:eastAsia="en-BE"/>
-        </w:rPr>
         <w:t>error</w:t>
       </w:r>
-      <w:r>
-        <w:rPr>
-          <w:rFonts w:ascii="Consolas" w:eastAsia="Times New Roman" w:hAnsi="Consolas" w:cs="Times New Roman"/>
-          <w:color w:val="CCCCCC"/>
-          <w:sz w:val="21"/>
-          <w:szCs w:val="21"/>
-          <w:lang w:eastAsia="en-BE"/>
-        </w:rPr>
-        <w:t>) {</w:t>
-      </w:r>
-    </w:p>
-    <w:p>
-      <w:pPr>
-        <w:shd w:val="clear" w:color="auto" w:fill="1F1F1F"/>
-        <w:spacing w:after="0" w:line="285" w:lineRule="atLeast"/>
-        <w:rPr>
-          <w:rFonts w:ascii="Consolas" w:eastAsia="Times New Roman" w:hAnsi="Consolas" w:cs="Times New Roman"/>
-          <w:color w:val="CCCCCC"/>
-          <w:sz w:val="21"/>
-          <w:szCs w:val="21"/>
-          <w:lang w:eastAsia="en-BE"/>
-        </w:rPr>
-      </w:pPr>
-      <w:r>
-        <w:rPr>
-          <w:rFonts w:ascii="Consolas" w:eastAsia="Times New Roman" w:hAnsi="Consolas" w:cs="Times New Roman"/>
-          <w:color w:val="CCCCCC"/>
-          <w:sz w:val="21"/>
-          <w:szCs w:val="21"/>
-          <w:lang w:eastAsia="en-BE"/>
-        </w:rPr>
-        <w:t xml:space="preserve">    </w:t>
-      </w:r>
-      <w:proofErr w:type="spellStart"/>
-      <w:r>
-        <w:rPr>
-          <w:rFonts w:ascii="Consolas" w:eastAsia="Times New Roman" w:hAnsi="Consolas" w:cs="Times New Roman"/>
-          <w:color w:val="9CDCFE"/>
-          <w:sz w:val="21"/>
-          <w:szCs w:val="21"/>
-          <w:lang w:eastAsia="en-BE"/>
-        </w:rPr>
-        <w:t>console</w:t>
-      </w:r>
-      <w:r>
-        <w:rPr>
-          <w:rFonts w:ascii="Consolas" w:eastAsia="Times New Roman" w:hAnsi="Consolas" w:cs="Times New Roman"/>
-          <w:color w:val="CCCCCC"/>
-          <w:sz w:val="21"/>
-          <w:szCs w:val="21"/>
-          <w:lang w:eastAsia="en-BE"/>
-        </w:rPr>
-        <w:t>.</w:t>
-      </w:r>
-      <w:r>
-        <w:rPr>
-          <w:rFonts w:ascii="Consolas" w:eastAsia="Times New Roman" w:hAnsi="Consolas" w:cs="Times New Roman"/>
-          <w:color w:val="DCDCAA"/>
-          <w:sz w:val="21"/>
-          <w:szCs w:val="21"/>
-          <w:lang w:eastAsia="en-BE"/>
-        </w:rPr>
-        <w:t>error</w:t>
-      </w:r>
-      <w:proofErr w:type="spellEnd"/>
       <w:r>
         <w:rPr>
           <w:rFonts w:ascii="Consolas" w:eastAsia="Times New Roman" w:hAnsi="Consolas" w:cs="Times New Roman"/>
@@ -1922,7 +1882,6 @@
         </w:rPr>
         <w:t xml:space="preserve">                </w:t>
       </w:r>
-      <w:proofErr w:type="spellStart"/>
       <w:r>
         <w:rPr>
           <w:rFonts w:ascii="Consolas" w:eastAsia="Times New Roman" w:hAnsi="Consolas" w:cs="Times New Roman"/>
@@ -1933,7 +1892,6 @@
         </w:rPr>
         <w:t>onChange</w:t>
       </w:r>
-      <w:proofErr w:type="spellEnd"/>
       <w:r>
         <w:rPr>
           <w:rFonts w:ascii="Consolas" w:eastAsia="Times New Roman" w:hAnsi="Consolas" w:cs="Times New Roman"/>
@@ -2004,7 +1962,6 @@
         </w:rPr>
         <w:t xml:space="preserve"> </w:t>
       </w:r>
-      <w:proofErr w:type="spellStart"/>
       <w:r>
         <w:rPr>
           <w:rFonts w:ascii="Consolas" w:eastAsia="Times New Roman" w:hAnsi="Consolas" w:cs="Times New Roman"/>
@@ -2015,7 +1972,6 @@
         </w:rPr>
         <w:t>setProject</w:t>
       </w:r>
-      <w:proofErr w:type="spellEnd"/>
       <w:r>
         <w:rPr>
           <w:rFonts w:ascii="Consolas" w:eastAsia="Times New Roman" w:hAnsi="Consolas" w:cs="Times New Roman"/>
@@ -2026,7 +1982,6 @@
         </w:rPr>
         <w:t>(</w:t>
       </w:r>
-      <w:proofErr w:type="spellStart"/>
       <w:r>
         <w:rPr>
           <w:rFonts w:ascii="Consolas" w:eastAsia="Times New Roman" w:hAnsi="Consolas" w:cs="Times New Roman"/>
@@ -2077,7 +2032,6 @@
         </w:rPr>
         <w:t>value</w:t>
       </w:r>
-      <w:proofErr w:type="spellEnd"/>
       <w:r>
         <w:rPr>
           <w:rFonts w:ascii="Consolas" w:eastAsia="Times New Roman" w:hAnsi="Consolas" w:cs="Times New Roman"/>
@@ -2196,7 +2150,6 @@
         </w:rPr>
         <w:t>{</w:t>
       </w:r>
-      <w:proofErr w:type="spellStart"/>
       <w:r>
         <w:rPr>
           <w:rFonts w:ascii="Consolas" w:eastAsia="Times New Roman" w:hAnsi="Consolas" w:cs="Times New Roman"/>
@@ -2207,7 +2160,6 @@
         </w:rPr>
         <w:t>responseTableData</w:t>
       </w:r>
-      <w:proofErr w:type="spellEnd"/>
       <w:r>
         <w:rPr>
           <w:rFonts w:ascii="Consolas" w:eastAsia="Times New Roman" w:hAnsi="Consolas" w:cs="Times New Roman"/>
@@ -2228,7 +2180,6 @@
         </w:rPr>
         <w:t>&lt;</w:t>
       </w:r>
-      <w:proofErr w:type="spellStart"/>
       <w:r>
         <w:rPr>
           <w:rFonts w:ascii="Consolas" w:eastAsia="Times New Roman" w:hAnsi="Consolas" w:cs="Times New Roman"/>
@@ -2239,7 +2190,6 @@
         </w:rPr>
         <w:t>ResponseTable</w:t>
       </w:r>
-      <w:proofErr w:type="spellEnd"/>
       <w:r>
         <w:rPr>
           <w:rFonts w:ascii="Consolas" w:eastAsia="Times New Roman" w:hAnsi="Consolas" w:cs="Times New Roman"/>
@@ -2250,7 +2200,6 @@
         </w:rPr>
         <w:t xml:space="preserve"> </w:t>
       </w:r>
-      <w:proofErr w:type="spellStart"/>
       <w:r>
         <w:rPr>
           <w:rFonts w:ascii="Consolas" w:eastAsia="Times New Roman" w:hAnsi="Consolas" w:cs="Times New Roman"/>
@@ -2261,7 +2210,6 @@
         </w:rPr>
         <w:t>responseData</w:t>
       </w:r>
-      <w:proofErr w:type="spellEnd"/>
       <w:r>
         <w:rPr>
           <w:rFonts w:ascii="Consolas" w:eastAsia="Times New Roman" w:hAnsi="Consolas" w:cs="Times New Roman"/>
@@ -2282,7 +2230,6 @@
         </w:rPr>
         <w:t>{</w:t>
       </w:r>
-      <w:proofErr w:type="spellStart"/>
       <w:r>
         <w:rPr>
           <w:rFonts w:ascii="Consolas" w:eastAsia="Times New Roman" w:hAnsi="Consolas" w:cs="Times New Roman"/>
@@ -2293,7 +2240,6 @@
         </w:rPr>
         <w:t>responseTableData</w:t>
       </w:r>
-      <w:proofErr w:type="spellEnd"/>
       <w:r>
         <w:rPr>
           <w:rFonts w:ascii="Consolas" w:eastAsia="Times New Roman" w:hAnsi="Consolas" w:cs="Times New Roman"/>
@@ -2333,6 +2279,1472 @@
           <w:lang w:val="en-BE" w:eastAsia="en-BE"/>
         </w:rPr>
         <w:t>}</w:t>
+      </w:r>
+    </w:p>
+    <w:p/>
+    <w:p/>
+    <w:p/>
+    <w:p/>
+    <w:p>
+      <w:pPr>
+        <w:shd w:val="clear" w:color="auto" w:fill="1F1F1F"/>
+        <w:spacing w:after="0" w:line="285" w:lineRule="atLeast"/>
+        <w:rPr>
+          <w:rFonts w:ascii="Consolas" w:eastAsia="Times New Roman" w:hAnsi="Consolas" w:cs="Times New Roman"/>
+          <w:color w:val="CCCCCC"/>
+          <w:sz w:val="21"/>
+          <w:szCs w:val="21"/>
+          <w:lang w:val="en-BE" w:eastAsia="en-BE"/>
+        </w:rPr>
+      </w:pPr>
+      <w:r>
+        <w:rPr>
+          <w:rFonts w:ascii="Consolas" w:eastAsia="Times New Roman" w:hAnsi="Consolas" w:cs="Times New Roman"/>
+          <w:color w:val="6A9955"/>
+          <w:sz w:val="21"/>
+          <w:szCs w:val="21"/>
+          <w:lang w:val="en-BE" w:eastAsia="en-BE"/>
+        </w:rPr>
+        <w:t>/ const handleDownloadShapefile = () =&gt; {</w:t>
+      </w:r>
+    </w:p>
+    <w:p>
+      <w:pPr>
+        <w:shd w:val="clear" w:color="auto" w:fill="1F1F1F"/>
+        <w:spacing w:after="0" w:line="285" w:lineRule="atLeast"/>
+        <w:rPr>
+          <w:rFonts w:ascii="Consolas" w:eastAsia="Times New Roman" w:hAnsi="Consolas" w:cs="Times New Roman"/>
+          <w:color w:val="CCCCCC"/>
+          <w:sz w:val="21"/>
+          <w:szCs w:val="21"/>
+          <w:lang w:val="en-BE" w:eastAsia="en-BE"/>
+        </w:rPr>
+      </w:pPr>
+      <w:r>
+        <w:rPr>
+          <w:rFonts w:ascii="Consolas" w:eastAsia="Times New Roman" w:hAnsi="Consolas" w:cs="Times New Roman"/>
+          <w:color w:val="6A9955"/>
+          <w:sz w:val="21"/>
+          <w:szCs w:val="21"/>
+          <w:lang w:val="en-BE" w:eastAsia="en-BE"/>
+        </w:rPr>
+        <w:t>//     if (polygonCoordinates.length === 0) return;</w:t>
+      </w:r>
+    </w:p>
+    <w:p>
+      <w:pPr>
+        <w:shd w:val="clear" w:color="auto" w:fill="1F1F1F"/>
+        <w:spacing w:after="0" w:line="285" w:lineRule="atLeast"/>
+        <w:rPr>
+          <w:rFonts w:ascii="Consolas" w:eastAsia="Times New Roman" w:hAnsi="Consolas" w:cs="Times New Roman"/>
+          <w:color w:val="CCCCCC"/>
+          <w:sz w:val="21"/>
+          <w:szCs w:val="21"/>
+          <w:lang w:val="en-BE" w:eastAsia="en-BE"/>
+        </w:rPr>
+      </w:pPr>
+    </w:p>
+    <w:p>
+      <w:pPr>
+        <w:shd w:val="clear" w:color="auto" w:fill="1F1F1F"/>
+        <w:spacing w:after="0" w:line="285" w:lineRule="atLeast"/>
+        <w:rPr>
+          <w:rFonts w:ascii="Consolas" w:eastAsia="Times New Roman" w:hAnsi="Consolas" w:cs="Times New Roman"/>
+          <w:color w:val="CCCCCC"/>
+          <w:sz w:val="21"/>
+          <w:szCs w:val="21"/>
+          <w:lang w:val="en-BE" w:eastAsia="en-BE"/>
+        </w:rPr>
+      </w:pPr>
+      <w:r>
+        <w:rPr>
+          <w:rFonts w:ascii="Consolas" w:eastAsia="Times New Roman" w:hAnsi="Consolas" w:cs="Times New Roman"/>
+          <w:color w:val="6A9955"/>
+          <w:sz w:val="21"/>
+          <w:szCs w:val="21"/>
+          <w:lang w:val="en-BE" w:eastAsia="en-BE"/>
+        </w:rPr>
+        <w:t>//     const shapefileBuffer = generateShapefile(polygonCoordinates);</w:t>
+      </w:r>
+    </w:p>
+    <w:p>
+      <w:pPr>
+        <w:shd w:val="clear" w:color="auto" w:fill="1F1F1F"/>
+        <w:spacing w:after="0" w:line="285" w:lineRule="atLeast"/>
+        <w:rPr>
+          <w:rFonts w:ascii="Consolas" w:eastAsia="Times New Roman" w:hAnsi="Consolas" w:cs="Times New Roman"/>
+          <w:color w:val="CCCCCC"/>
+          <w:sz w:val="21"/>
+          <w:szCs w:val="21"/>
+          <w:lang w:val="en-BE" w:eastAsia="en-BE"/>
+        </w:rPr>
+      </w:pPr>
+      <w:r>
+        <w:rPr>
+          <w:rFonts w:ascii="Consolas" w:eastAsia="Times New Roman" w:hAnsi="Consolas" w:cs="Times New Roman"/>
+          <w:color w:val="6A9955"/>
+          <w:sz w:val="21"/>
+          <w:szCs w:val="21"/>
+          <w:lang w:val="en-BE" w:eastAsia="en-BE"/>
+        </w:rPr>
+        <w:t>//     const blob = new Blob([shapefileBuffer], { type: 'application/zip' });</w:t>
+      </w:r>
+    </w:p>
+    <w:p>
+      <w:pPr>
+        <w:shd w:val="clear" w:color="auto" w:fill="1F1F1F"/>
+        <w:spacing w:after="0" w:line="285" w:lineRule="atLeast"/>
+        <w:rPr>
+          <w:rFonts w:ascii="Consolas" w:eastAsia="Times New Roman" w:hAnsi="Consolas" w:cs="Times New Roman"/>
+          <w:color w:val="CCCCCC"/>
+          <w:sz w:val="21"/>
+          <w:szCs w:val="21"/>
+          <w:lang w:val="en-BE" w:eastAsia="en-BE"/>
+        </w:rPr>
+      </w:pPr>
+      <w:r>
+        <w:rPr>
+          <w:rFonts w:ascii="Consolas" w:eastAsia="Times New Roman" w:hAnsi="Consolas" w:cs="Times New Roman"/>
+          <w:color w:val="6A9955"/>
+          <w:sz w:val="21"/>
+          <w:szCs w:val="21"/>
+          <w:lang w:val="en-BE" w:eastAsia="en-BE"/>
+        </w:rPr>
+        <w:t>//     const url = URL.createObjectURL(blob);</w:t>
+      </w:r>
+    </w:p>
+    <w:p>
+      <w:pPr>
+        <w:shd w:val="clear" w:color="auto" w:fill="1F1F1F"/>
+        <w:spacing w:after="0" w:line="285" w:lineRule="atLeast"/>
+        <w:rPr>
+          <w:rFonts w:ascii="Consolas" w:eastAsia="Times New Roman" w:hAnsi="Consolas" w:cs="Times New Roman"/>
+          <w:color w:val="CCCCCC"/>
+          <w:sz w:val="21"/>
+          <w:szCs w:val="21"/>
+          <w:lang w:val="en-BE" w:eastAsia="en-BE"/>
+        </w:rPr>
+      </w:pPr>
+    </w:p>
+    <w:p>
+      <w:pPr>
+        <w:shd w:val="clear" w:color="auto" w:fill="1F1F1F"/>
+        <w:spacing w:after="0" w:line="285" w:lineRule="atLeast"/>
+        <w:rPr>
+          <w:rFonts w:ascii="Consolas" w:eastAsia="Times New Roman" w:hAnsi="Consolas" w:cs="Times New Roman"/>
+          <w:color w:val="CCCCCC"/>
+          <w:sz w:val="21"/>
+          <w:szCs w:val="21"/>
+          <w:lang w:val="en-BE" w:eastAsia="en-BE"/>
+        </w:rPr>
+      </w:pPr>
+      <w:r>
+        <w:rPr>
+          <w:rFonts w:ascii="Consolas" w:eastAsia="Times New Roman" w:hAnsi="Consolas" w:cs="Times New Roman"/>
+          <w:color w:val="6A9955"/>
+          <w:sz w:val="21"/>
+          <w:szCs w:val="21"/>
+          <w:lang w:val="en-BE" w:eastAsia="en-BE"/>
+        </w:rPr>
+        <w:t>//     const a = document.createElement('a');</w:t>
+      </w:r>
+    </w:p>
+    <w:p>
+      <w:pPr>
+        <w:shd w:val="clear" w:color="auto" w:fill="1F1F1F"/>
+        <w:spacing w:after="0" w:line="285" w:lineRule="atLeast"/>
+        <w:rPr>
+          <w:rFonts w:ascii="Consolas" w:eastAsia="Times New Roman" w:hAnsi="Consolas" w:cs="Times New Roman"/>
+          <w:color w:val="CCCCCC"/>
+          <w:sz w:val="21"/>
+          <w:szCs w:val="21"/>
+          <w:lang w:val="en-BE" w:eastAsia="en-BE"/>
+        </w:rPr>
+      </w:pPr>
+      <w:r>
+        <w:rPr>
+          <w:rFonts w:ascii="Consolas" w:eastAsia="Times New Roman" w:hAnsi="Consolas" w:cs="Times New Roman"/>
+          <w:color w:val="6A9955"/>
+          <w:sz w:val="21"/>
+          <w:szCs w:val="21"/>
+          <w:lang w:val="en-BE" w:eastAsia="en-BE"/>
+        </w:rPr>
+        <w:t>//     a.href = url;</w:t>
+      </w:r>
+    </w:p>
+    <w:p>
+      <w:pPr>
+        <w:shd w:val="clear" w:color="auto" w:fill="1F1F1F"/>
+        <w:spacing w:after="0" w:line="285" w:lineRule="atLeast"/>
+        <w:rPr>
+          <w:rFonts w:ascii="Consolas" w:eastAsia="Times New Roman" w:hAnsi="Consolas" w:cs="Times New Roman"/>
+          <w:color w:val="CCCCCC"/>
+          <w:sz w:val="21"/>
+          <w:szCs w:val="21"/>
+          <w:lang w:val="en-BE" w:eastAsia="en-BE"/>
+        </w:rPr>
+      </w:pPr>
+      <w:r>
+        <w:rPr>
+          <w:rFonts w:ascii="Consolas" w:eastAsia="Times New Roman" w:hAnsi="Consolas" w:cs="Times New Roman"/>
+          <w:color w:val="6A9955"/>
+          <w:sz w:val="21"/>
+          <w:szCs w:val="21"/>
+          <w:lang w:val="en-BE" w:eastAsia="en-BE"/>
+        </w:rPr>
+        <w:t>//     a.download = project + '.zip';</w:t>
+      </w:r>
+    </w:p>
+    <w:p>
+      <w:pPr>
+        <w:shd w:val="clear" w:color="auto" w:fill="1F1F1F"/>
+        <w:spacing w:after="0" w:line="285" w:lineRule="atLeast"/>
+        <w:rPr>
+          <w:rFonts w:ascii="Consolas" w:eastAsia="Times New Roman" w:hAnsi="Consolas" w:cs="Times New Roman"/>
+          <w:color w:val="CCCCCC"/>
+          <w:sz w:val="21"/>
+          <w:szCs w:val="21"/>
+          <w:lang w:val="en-BE" w:eastAsia="en-BE"/>
+        </w:rPr>
+      </w:pPr>
+      <w:r>
+        <w:rPr>
+          <w:rFonts w:ascii="Consolas" w:eastAsia="Times New Roman" w:hAnsi="Consolas" w:cs="Times New Roman"/>
+          <w:color w:val="6A9955"/>
+          <w:sz w:val="21"/>
+          <w:szCs w:val="21"/>
+          <w:lang w:val="en-BE" w:eastAsia="en-BE"/>
+        </w:rPr>
+        <w:t>//     document.body.appendChild(a);</w:t>
+      </w:r>
+    </w:p>
+    <w:p>
+      <w:pPr>
+        <w:shd w:val="clear" w:color="auto" w:fill="1F1F1F"/>
+        <w:spacing w:after="0" w:line="285" w:lineRule="atLeast"/>
+        <w:rPr>
+          <w:rFonts w:ascii="Consolas" w:eastAsia="Times New Roman" w:hAnsi="Consolas" w:cs="Times New Roman"/>
+          <w:color w:val="CCCCCC"/>
+          <w:sz w:val="21"/>
+          <w:szCs w:val="21"/>
+          <w:lang w:val="en-BE" w:eastAsia="en-BE"/>
+        </w:rPr>
+      </w:pPr>
+      <w:r>
+        <w:rPr>
+          <w:rFonts w:ascii="Consolas" w:eastAsia="Times New Roman" w:hAnsi="Consolas" w:cs="Times New Roman"/>
+          <w:color w:val="6A9955"/>
+          <w:sz w:val="21"/>
+          <w:szCs w:val="21"/>
+          <w:lang w:val="en-BE" w:eastAsia="en-BE"/>
+        </w:rPr>
+        <w:t>//     a.click();</w:t>
+      </w:r>
+    </w:p>
+    <w:p>
+      <w:pPr>
+        <w:shd w:val="clear" w:color="auto" w:fill="1F1F1F"/>
+        <w:spacing w:after="0" w:line="285" w:lineRule="atLeast"/>
+        <w:rPr>
+          <w:rFonts w:ascii="Consolas" w:eastAsia="Times New Roman" w:hAnsi="Consolas" w:cs="Times New Roman"/>
+          <w:color w:val="CCCCCC"/>
+          <w:sz w:val="21"/>
+          <w:szCs w:val="21"/>
+          <w:lang w:val="en-BE" w:eastAsia="en-BE"/>
+        </w:rPr>
+      </w:pPr>
+      <w:r>
+        <w:rPr>
+          <w:rFonts w:ascii="Consolas" w:eastAsia="Times New Roman" w:hAnsi="Consolas" w:cs="Times New Roman"/>
+          <w:color w:val="6A9955"/>
+          <w:sz w:val="21"/>
+          <w:szCs w:val="21"/>
+          <w:lang w:val="en-BE" w:eastAsia="en-BE"/>
+        </w:rPr>
+        <w:t>//     document.body.removeChild(a);</w:t>
+      </w:r>
+    </w:p>
+    <w:p>
+      <w:pPr>
+        <w:shd w:val="clear" w:color="auto" w:fill="1F1F1F"/>
+        <w:spacing w:after="0" w:line="285" w:lineRule="atLeast"/>
+        <w:rPr>
+          <w:rFonts w:ascii="Consolas" w:eastAsia="Times New Roman" w:hAnsi="Consolas" w:cs="Times New Roman"/>
+          <w:color w:val="CCCCCC"/>
+          <w:sz w:val="21"/>
+          <w:szCs w:val="21"/>
+          <w:lang w:val="en-BE" w:eastAsia="en-BE"/>
+        </w:rPr>
+      </w:pPr>
+      <w:r>
+        <w:rPr>
+          <w:rFonts w:ascii="Consolas" w:eastAsia="Times New Roman" w:hAnsi="Consolas" w:cs="Times New Roman"/>
+          <w:color w:val="6A9955"/>
+          <w:sz w:val="21"/>
+          <w:szCs w:val="21"/>
+          <w:lang w:val="en-BE" w:eastAsia="en-BE"/>
+        </w:rPr>
+        <w:t>//     URL.revokeObjectURL(url);</w:t>
+      </w:r>
+    </w:p>
+    <w:p>
+      <w:pPr>
+        <w:shd w:val="clear" w:color="auto" w:fill="1F1F1F"/>
+        <w:spacing w:after="0" w:line="285" w:lineRule="atLeast"/>
+        <w:rPr>
+          <w:rFonts w:ascii="Consolas" w:eastAsia="Times New Roman" w:hAnsi="Consolas" w:cs="Times New Roman"/>
+          <w:color w:val="CCCCCC"/>
+          <w:sz w:val="21"/>
+          <w:szCs w:val="21"/>
+          <w:lang w:val="en-BE" w:eastAsia="en-BE"/>
+        </w:rPr>
+      </w:pPr>
+      <w:r>
+        <w:rPr>
+          <w:rFonts w:ascii="Consolas" w:eastAsia="Times New Roman" w:hAnsi="Consolas" w:cs="Times New Roman"/>
+          <w:color w:val="6A9955"/>
+          <w:sz w:val="21"/>
+          <w:szCs w:val="21"/>
+          <w:lang w:val="en-BE" w:eastAsia="en-BE"/>
+        </w:rPr>
+        <w:t>// };</w:t>
+      </w:r>
+    </w:p>
+    <w:p>
+      <w:pPr>
+        <w:shd w:val="clear" w:color="auto" w:fill="1F1F1F"/>
+        <w:spacing w:after="0" w:line="285" w:lineRule="atLeast"/>
+        <w:rPr>
+          <w:rFonts w:ascii="Consolas" w:eastAsia="Times New Roman" w:hAnsi="Consolas" w:cs="Times New Roman"/>
+          <w:color w:val="CCCCCC"/>
+          <w:sz w:val="21"/>
+          <w:szCs w:val="21"/>
+          <w:lang w:val="en-BE" w:eastAsia="en-BE"/>
+        </w:rPr>
+      </w:pPr>
+    </w:p>
+    <w:p>
+      <w:pPr>
+        <w:shd w:val="clear" w:color="auto" w:fill="1F1F1F"/>
+        <w:spacing w:after="0" w:line="285" w:lineRule="atLeast"/>
+        <w:rPr>
+          <w:rFonts w:ascii="Consolas" w:eastAsia="Times New Roman" w:hAnsi="Consolas" w:cs="Times New Roman"/>
+          <w:color w:val="CCCCCC"/>
+          <w:sz w:val="21"/>
+          <w:szCs w:val="21"/>
+          <w:lang w:val="en-BE" w:eastAsia="en-BE"/>
+        </w:rPr>
+      </w:pPr>
+      <w:r>
+        <w:rPr>
+          <w:rFonts w:ascii="Consolas" w:eastAsia="Times New Roman" w:hAnsi="Consolas" w:cs="Times New Roman"/>
+          <w:color w:val="6A9955"/>
+          <w:sz w:val="21"/>
+          <w:szCs w:val="21"/>
+          <w:lang w:val="en-BE" w:eastAsia="en-BE"/>
+        </w:rPr>
+        <w:t>// const generateShapefile = (coordinates) =&gt; {</w:t>
+      </w:r>
+    </w:p>
+    <w:p>
+      <w:pPr>
+        <w:shd w:val="clear" w:color="auto" w:fill="1F1F1F"/>
+        <w:spacing w:after="0" w:line="285" w:lineRule="atLeast"/>
+        <w:rPr>
+          <w:rFonts w:ascii="Consolas" w:eastAsia="Times New Roman" w:hAnsi="Consolas" w:cs="Times New Roman"/>
+          <w:color w:val="CCCCCC"/>
+          <w:sz w:val="21"/>
+          <w:szCs w:val="21"/>
+          <w:lang w:val="en-BE" w:eastAsia="en-BE"/>
+        </w:rPr>
+      </w:pPr>
+      <w:r>
+        <w:rPr>
+          <w:rFonts w:ascii="Consolas" w:eastAsia="Times New Roman" w:hAnsi="Consolas" w:cs="Times New Roman"/>
+          <w:color w:val="6A9955"/>
+          <w:sz w:val="21"/>
+          <w:szCs w:val="21"/>
+          <w:lang w:val="en-BE" w:eastAsia="en-BE"/>
+        </w:rPr>
+        <w:t>//     // Ensure coordinates array is not empty</w:t>
+      </w:r>
+    </w:p>
+    <w:p>
+      <w:pPr>
+        <w:shd w:val="clear" w:color="auto" w:fill="1F1F1F"/>
+        <w:spacing w:after="0" w:line="285" w:lineRule="atLeast"/>
+        <w:rPr>
+          <w:rFonts w:ascii="Consolas" w:eastAsia="Times New Roman" w:hAnsi="Consolas" w:cs="Times New Roman"/>
+          <w:color w:val="CCCCCC"/>
+          <w:sz w:val="21"/>
+          <w:szCs w:val="21"/>
+          <w:lang w:val="en-BE" w:eastAsia="en-BE"/>
+        </w:rPr>
+      </w:pPr>
+      <w:r>
+        <w:rPr>
+          <w:rFonts w:ascii="Consolas" w:eastAsia="Times New Roman" w:hAnsi="Consolas" w:cs="Times New Roman"/>
+          <w:color w:val="6A9955"/>
+          <w:sz w:val="21"/>
+          <w:szCs w:val="21"/>
+          <w:lang w:val="en-BE" w:eastAsia="en-BE"/>
+        </w:rPr>
+        <w:t>//     if (coordinates.length === 0) {</w:t>
+      </w:r>
+    </w:p>
+    <w:p>
+      <w:pPr>
+        <w:shd w:val="clear" w:color="auto" w:fill="1F1F1F"/>
+        <w:spacing w:after="0" w:line="285" w:lineRule="atLeast"/>
+        <w:rPr>
+          <w:rFonts w:ascii="Consolas" w:eastAsia="Times New Roman" w:hAnsi="Consolas" w:cs="Times New Roman"/>
+          <w:color w:val="CCCCCC"/>
+          <w:sz w:val="21"/>
+          <w:szCs w:val="21"/>
+          <w:lang w:val="en-BE" w:eastAsia="en-BE"/>
+        </w:rPr>
+      </w:pPr>
+      <w:r>
+        <w:rPr>
+          <w:rFonts w:ascii="Consolas" w:eastAsia="Times New Roman" w:hAnsi="Consolas" w:cs="Times New Roman"/>
+          <w:color w:val="6A9955"/>
+          <w:sz w:val="21"/>
+          <w:szCs w:val="21"/>
+          <w:lang w:val="en-BE" w:eastAsia="en-BE"/>
+        </w:rPr>
+        <w:t>//         throw new Error("Coordinates array is empty");</w:t>
+      </w:r>
+    </w:p>
+    <w:p>
+      <w:pPr>
+        <w:shd w:val="clear" w:color="auto" w:fill="1F1F1F"/>
+        <w:spacing w:after="0" w:line="285" w:lineRule="atLeast"/>
+        <w:rPr>
+          <w:rFonts w:ascii="Consolas" w:eastAsia="Times New Roman" w:hAnsi="Consolas" w:cs="Times New Roman"/>
+          <w:color w:val="CCCCCC"/>
+          <w:sz w:val="21"/>
+          <w:szCs w:val="21"/>
+          <w:lang w:val="en-BE" w:eastAsia="en-BE"/>
+        </w:rPr>
+      </w:pPr>
+      <w:r>
+        <w:rPr>
+          <w:rFonts w:ascii="Consolas" w:eastAsia="Times New Roman" w:hAnsi="Consolas" w:cs="Times New Roman"/>
+          <w:color w:val="6A9955"/>
+          <w:sz w:val="21"/>
+          <w:szCs w:val="21"/>
+          <w:lang w:val="en-BE" w:eastAsia="en-BE"/>
+        </w:rPr>
+        <w:t>//     }</w:t>
+      </w:r>
+    </w:p>
+    <w:p>
+      <w:pPr>
+        <w:shd w:val="clear" w:color="auto" w:fill="1F1F1F"/>
+        <w:spacing w:after="0" w:line="285" w:lineRule="atLeast"/>
+        <w:rPr>
+          <w:rFonts w:ascii="Consolas" w:eastAsia="Times New Roman" w:hAnsi="Consolas" w:cs="Times New Roman"/>
+          <w:color w:val="CCCCCC"/>
+          <w:sz w:val="21"/>
+          <w:szCs w:val="21"/>
+          <w:lang w:val="en-BE" w:eastAsia="en-BE"/>
+        </w:rPr>
+      </w:pPr>
+    </w:p>
+    <w:p>
+      <w:pPr>
+        <w:shd w:val="clear" w:color="auto" w:fill="1F1F1F"/>
+        <w:spacing w:after="0" w:line="285" w:lineRule="atLeast"/>
+        <w:rPr>
+          <w:rFonts w:ascii="Consolas" w:eastAsia="Times New Roman" w:hAnsi="Consolas" w:cs="Times New Roman"/>
+          <w:color w:val="CCCCCC"/>
+          <w:sz w:val="21"/>
+          <w:szCs w:val="21"/>
+          <w:lang w:val="en-BE" w:eastAsia="en-BE"/>
+        </w:rPr>
+      </w:pPr>
+      <w:r>
+        <w:rPr>
+          <w:rFonts w:ascii="Consolas" w:eastAsia="Times New Roman" w:hAnsi="Consolas" w:cs="Times New Roman"/>
+          <w:color w:val="6A9955"/>
+          <w:sz w:val="21"/>
+          <w:szCs w:val="21"/>
+          <w:lang w:val="en-BE" w:eastAsia="en-BE"/>
+        </w:rPr>
+        <w:t>//     // Generate features for the shapefile</w:t>
+      </w:r>
+    </w:p>
+    <w:p>
+      <w:pPr>
+        <w:shd w:val="clear" w:color="auto" w:fill="1F1F1F"/>
+        <w:spacing w:after="0" w:line="285" w:lineRule="atLeast"/>
+        <w:rPr>
+          <w:rFonts w:ascii="Consolas" w:eastAsia="Times New Roman" w:hAnsi="Consolas" w:cs="Times New Roman"/>
+          <w:color w:val="CCCCCC"/>
+          <w:sz w:val="21"/>
+          <w:szCs w:val="21"/>
+          <w:lang w:val="en-BE" w:eastAsia="en-BE"/>
+        </w:rPr>
+      </w:pPr>
+      <w:r>
+        <w:rPr>
+          <w:rFonts w:ascii="Consolas" w:eastAsia="Times New Roman" w:hAnsi="Consolas" w:cs="Times New Roman"/>
+          <w:color w:val="6A9955"/>
+          <w:sz w:val="21"/>
+          <w:szCs w:val="21"/>
+          <w:lang w:val="en-BE" w:eastAsia="en-BE"/>
+        </w:rPr>
+        <w:t>//     const features = [{</w:t>
+      </w:r>
+    </w:p>
+    <w:p>
+      <w:pPr>
+        <w:shd w:val="clear" w:color="auto" w:fill="1F1F1F"/>
+        <w:spacing w:after="0" w:line="285" w:lineRule="atLeast"/>
+        <w:rPr>
+          <w:rFonts w:ascii="Consolas" w:eastAsia="Times New Roman" w:hAnsi="Consolas" w:cs="Times New Roman"/>
+          <w:color w:val="CCCCCC"/>
+          <w:sz w:val="21"/>
+          <w:szCs w:val="21"/>
+          <w:lang w:val="en-BE" w:eastAsia="en-BE"/>
+        </w:rPr>
+      </w:pPr>
+      <w:r>
+        <w:rPr>
+          <w:rFonts w:ascii="Consolas" w:eastAsia="Times New Roman" w:hAnsi="Consolas" w:cs="Times New Roman"/>
+          <w:color w:val="6A9955"/>
+          <w:sz w:val="21"/>
+          <w:szCs w:val="21"/>
+          <w:lang w:val="en-BE" w:eastAsia="en-BE"/>
+        </w:rPr>
+        <w:t>//         type: 'Feature',</w:t>
+      </w:r>
+    </w:p>
+    <w:p>
+      <w:pPr>
+        <w:shd w:val="clear" w:color="auto" w:fill="1F1F1F"/>
+        <w:spacing w:after="0" w:line="285" w:lineRule="atLeast"/>
+        <w:rPr>
+          <w:rFonts w:ascii="Consolas" w:eastAsia="Times New Roman" w:hAnsi="Consolas" w:cs="Times New Roman"/>
+          <w:color w:val="CCCCCC"/>
+          <w:sz w:val="21"/>
+          <w:szCs w:val="21"/>
+          <w:lang w:val="en-BE" w:eastAsia="en-BE"/>
+        </w:rPr>
+      </w:pPr>
+      <w:r>
+        <w:rPr>
+          <w:rFonts w:ascii="Consolas" w:eastAsia="Times New Roman" w:hAnsi="Consolas" w:cs="Times New Roman"/>
+          <w:color w:val="6A9955"/>
+          <w:sz w:val="21"/>
+          <w:szCs w:val="21"/>
+          <w:lang w:val="en-BE" w:eastAsia="en-BE"/>
+        </w:rPr>
+        <w:t>//         properties: {},</w:t>
+      </w:r>
+    </w:p>
+    <w:p>
+      <w:pPr>
+        <w:shd w:val="clear" w:color="auto" w:fill="1F1F1F"/>
+        <w:spacing w:after="0" w:line="285" w:lineRule="atLeast"/>
+        <w:rPr>
+          <w:rFonts w:ascii="Consolas" w:eastAsia="Times New Roman" w:hAnsi="Consolas" w:cs="Times New Roman"/>
+          <w:color w:val="CCCCCC"/>
+          <w:sz w:val="21"/>
+          <w:szCs w:val="21"/>
+          <w:lang w:val="en-BE" w:eastAsia="en-BE"/>
+        </w:rPr>
+      </w:pPr>
+      <w:r>
+        <w:rPr>
+          <w:rFonts w:ascii="Consolas" w:eastAsia="Times New Roman" w:hAnsi="Consolas" w:cs="Times New Roman"/>
+          <w:color w:val="6A9955"/>
+          <w:sz w:val="21"/>
+          <w:szCs w:val="21"/>
+          <w:lang w:val="en-BE" w:eastAsia="en-BE"/>
+        </w:rPr>
+        <w:t>//         geometry: {</w:t>
+      </w:r>
+    </w:p>
+    <w:p>
+      <w:pPr>
+        <w:shd w:val="clear" w:color="auto" w:fill="1F1F1F"/>
+        <w:spacing w:after="0" w:line="285" w:lineRule="atLeast"/>
+        <w:rPr>
+          <w:rFonts w:ascii="Consolas" w:eastAsia="Times New Roman" w:hAnsi="Consolas" w:cs="Times New Roman"/>
+          <w:color w:val="CCCCCC"/>
+          <w:sz w:val="21"/>
+          <w:szCs w:val="21"/>
+          <w:lang w:val="en-BE" w:eastAsia="en-BE"/>
+        </w:rPr>
+      </w:pPr>
+      <w:r>
+        <w:rPr>
+          <w:rFonts w:ascii="Consolas" w:eastAsia="Times New Roman" w:hAnsi="Consolas" w:cs="Times New Roman"/>
+          <w:color w:val="6A9955"/>
+          <w:sz w:val="21"/>
+          <w:szCs w:val="21"/>
+          <w:lang w:val="en-BE" w:eastAsia="en-BE"/>
+        </w:rPr>
+        <w:t>//             type: 'Polygon',</w:t>
+      </w:r>
+    </w:p>
+    <w:p>
+      <w:pPr>
+        <w:shd w:val="clear" w:color="auto" w:fill="1F1F1F"/>
+        <w:spacing w:after="0" w:line="285" w:lineRule="atLeast"/>
+        <w:rPr>
+          <w:rFonts w:ascii="Consolas" w:eastAsia="Times New Roman" w:hAnsi="Consolas" w:cs="Times New Roman"/>
+          <w:color w:val="CCCCCC"/>
+          <w:sz w:val="21"/>
+          <w:szCs w:val="21"/>
+          <w:lang w:val="en-BE" w:eastAsia="en-BE"/>
+        </w:rPr>
+      </w:pPr>
+      <w:r>
+        <w:rPr>
+          <w:rFonts w:ascii="Consolas" w:eastAsia="Times New Roman" w:hAnsi="Consolas" w:cs="Times New Roman"/>
+          <w:color w:val="6A9955"/>
+          <w:sz w:val="21"/>
+          <w:szCs w:val="21"/>
+          <w:lang w:val="en-BE" w:eastAsia="en-BE"/>
+        </w:rPr>
+        <w:t>//             coordinates: [coordinates.map(coord =&gt; [coord.lng, coord.lat])]</w:t>
+      </w:r>
+    </w:p>
+    <w:p>
+      <w:pPr>
+        <w:shd w:val="clear" w:color="auto" w:fill="1F1F1F"/>
+        <w:spacing w:after="0" w:line="285" w:lineRule="atLeast"/>
+        <w:rPr>
+          <w:rFonts w:ascii="Consolas" w:eastAsia="Times New Roman" w:hAnsi="Consolas" w:cs="Times New Roman"/>
+          <w:color w:val="CCCCCC"/>
+          <w:sz w:val="21"/>
+          <w:szCs w:val="21"/>
+          <w:lang w:val="en-BE" w:eastAsia="en-BE"/>
+        </w:rPr>
+      </w:pPr>
+      <w:r>
+        <w:rPr>
+          <w:rFonts w:ascii="Consolas" w:eastAsia="Times New Roman" w:hAnsi="Consolas" w:cs="Times New Roman"/>
+          <w:color w:val="6A9955"/>
+          <w:sz w:val="21"/>
+          <w:szCs w:val="21"/>
+          <w:lang w:val="en-BE" w:eastAsia="en-BE"/>
+        </w:rPr>
+        <w:t>//         }</w:t>
+      </w:r>
+    </w:p>
+    <w:p>
+      <w:pPr>
+        <w:shd w:val="clear" w:color="auto" w:fill="1F1F1F"/>
+        <w:spacing w:after="0" w:line="285" w:lineRule="atLeast"/>
+        <w:rPr>
+          <w:rFonts w:ascii="Consolas" w:eastAsia="Times New Roman" w:hAnsi="Consolas" w:cs="Times New Roman"/>
+          <w:color w:val="CCCCCC"/>
+          <w:sz w:val="21"/>
+          <w:szCs w:val="21"/>
+          <w:lang w:val="en-BE" w:eastAsia="en-BE"/>
+        </w:rPr>
+      </w:pPr>
+      <w:r>
+        <w:rPr>
+          <w:rFonts w:ascii="Consolas" w:eastAsia="Times New Roman" w:hAnsi="Consolas" w:cs="Times New Roman"/>
+          <w:color w:val="6A9955"/>
+          <w:sz w:val="21"/>
+          <w:szCs w:val="21"/>
+          <w:lang w:val="en-BE" w:eastAsia="en-BE"/>
+        </w:rPr>
+        <w:t>//     }];</w:t>
+      </w:r>
+    </w:p>
+    <w:p>
+      <w:pPr>
+        <w:shd w:val="clear" w:color="auto" w:fill="1F1F1F"/>
+        <w:spacing w:after="0" w:line="285" w:lineRule="atLeast"/>
+        <w:rPr>
+          <w:rFonts w:ascii="Consolas" w:eastAsia="Times New Roman" w:hAnsi="Consolas" w:cs="Times New Roman"/>
+          <w:color w:val="CCCCCC"/>
+          <w:sz w:val="21"/>
+          <w:szCs w:val="21"/>
+          <w:lang w:val="en-BE" w:eastAsia="en-BE"/>
+        </w:rPr>
+      </w:pPr>
+    </w:p>
+    <w:p>
+      <w:pPr>
+        <w:shd w:val="clear" w:color="auto" w:fill="1F1F1F"/>
+        <w:spacing w:after="0" w:line="285" w:lineRule="atLeast"/>
+        <w:rPr>
+          <w:rFonts w:ascii="Consolas" w:eastAsia="Times New Roman" w:hAnsi="Consolas" w:cs="Times New Roman"/>
+          <w:color w:val="CCCCCC"/>
+          <w:sz w:val="21"/>
+          <w:szCs w:val="21"/>
+          <w:lang w:val="en-BE" w:eastAsia="en-BE"/>
+        </w:rPr>
+      </w:pPr>
+      <w:r>
+        <w:rPr>
+          <w:rFonts w:ascii="Consolas" w:eastAsia="Times New Roman" w:hAnsi="Consolas" w:cs="Times New Roman"/>
+          <w:color w:val="6A9955"/>
+          <w:sz w:val="21"/>
+          <w:szCs w:val="21"/>
+          <w:lang w:val="en-BE" w:eastAsia="en-BE"/>
+        </w:rPr>
+        <w:t>//     // Generate Shapefile buffer</w:t>
+      </w:r>
+    </w:p>
+    <w:p>
+      <w:pPr>
+        <w:shd w:val="clear" w:color="auto" w:fill="1F1F1F"/>
+        <w:spacing w:after="0" w:line="285" w:lineRule="atLeast"/>
+        <w:rPr>
+          <w:rFonts w:ascii="Consolas" w:eastAsia="Times New Roman" w:hAnsi="Consolas" w:cs="Times New Roman"/>
+          <w:color w:val="CCCCCC"/>
+          <w:sz w:val="21"/>
+          <w:szCs w:val="21"/>
+          <w:lang w:val="en-BE" w:eastAsia="en-BE"/>
+        </w:rPr>
+      </w:pPr>
+      <w:r>
+        <w:rPr>
+          <w:rFonts w:ascii="Consolas" w:eastAsia="Times New Roman" w:hAnsi="Consolas" w:cs="Times New Roman"/>
+          <w:color w:val="6A9955"/>
+          <w:sz w:val="21"/>
+          <w:szCs w:val="21"/>
+          <w:lang w:val="en-BE" w:eastAsia="en-BE"/>
+        </w:rPr>
+        <w:t>//     const buffer = shpwrite.zip(features);</w:t>
+      </w:r>
+    </w:p>
+    <w:p>
+      <w:pPr>
+        <w:shd w:val="clear" w:color="auto" w:fill="1F1F1F"/>
+        <w:spacing w:after="0" w:line="285" w:lineRule="atLeast"/>
+        <w:rPr>
+          <w:rFonts w:ascii="Consolas" w:eastAsia="Times New Roman" w:hAnsi="Consolas" w:cs="Times New Roman"/>
+          <w:color w:val="CCCCCC"/>
+          <w:sz w:val="21"/>
+          <w:szCs w:val="21"/>
+          <w:lang w:val="en-BE" w:eastAsia="en-BE"/>
+        </w:rPr>
+      </w:pPr>
+    </w:p>
+    <w:p>
+      <w:pPr>
+        <w:shd w:val="clear" w:color="auto" w:fill="1F1F1F"/>
+        <w:spacing w:after="0" w:line="285" w:lineRule="atLeast"/>
+        <w:rPr>
+          <w:rFonts w:ascii="Consolas" w:eastAsia="Times New Roman" w:hAnsi="Consolas" w:cs="Times New Roman"/>
+          <w:color w:val="CCCCCC"/>
+          <w:sz w:val="21"/>
+          <w:szCs w:val="21"/>
+          <w:lang w:val="en-BE" w:eastAsia="en-BE"/>
+        </w:rPr>
+      </w:pPr>
+      <w:r>
+        <w:rPr>
+          <w:rFonts w:ascii="Consolas" w:eastAsia="Times New Roman" w:hAnsi="Consolas" w:cs="Times New Roman"/>
+          <w:color w:val="6A9955"/>
+          <w:sz w:val="21"/>
+          <w:szCs w:val="21"/>
+          <w:lang w:val="en-BE" w:eastAsia="en-BE"/>
+        </w:rPr>
+        <w:t>//     // Return the Shapefile buffer</w:t>
+      </w:r>
+    </w:p>
+    <w:p>
+      <w:pPr>
+        <w:shd w:val="clear" w:color="auto" w:fill="1F1F1F"/>
+        <w:spacing w:after="0" w:line="285" w:lineRule="atLeast"/>
+        <w:rPr>
+          <w:rFonts w:ascii="Consolas" w:eastAsia="Times New Roman" w:hAnsi="Consolas" w:cs="Times New Roman"/>
+          <w:color w:val="CCCCCC"/>
+          <w:sz w:val="21"/>
+          <w:szCs w:val="21"/>
+          <w:lang w:val="en-BE" w:eastAsia="en-BE"/>
+        </w:rPr>
+      </w:pPr>
+      <w:r>
+        <w:rPr>
+          <w:rFonts w:ascii="Consolas" w:eastAsia="Times New Roman" w:hAnsi="Consolas" w:cs="Times New Roman"/>
+          <w:color w:val="6A9955"/>
+          <w:sz w:val="21"/>
+          <w:szCs w:val="21"/>
+          <w:lang w:val="en-BE" w:eastAsia="en-BE"/>
+        </w:rPr>
+        <w:t>//     return buffer;</w:t>
+      </w:r>
+    </w:p>
+    <w:p>
+      <w:pPr>
+        <w:shd w:val="clear" w:color="auto" w:fill="1F1F1F"/>
+        <w:spacing w:after="0" w:line="285" w:lineRule="atLeast"/>
+        <w:rPr>
+          <w:rFonts w:ascii="Consolas" w:eastAsia="Times New Roman" w:hAnsi="Consolas" w:cs="Times New Roman"/>
+          <w:color w:val="CCCCCC"/>
+          <w:sz w:val="21"/>
+          <w:szCs w:val="21"/>
+          <w:lang w:val="en-BE" w:eastAsia="en-BE"/>
+        </w:rPr>
+      </w:pPr>
+      <w:r>
+        <w:rPr>
+          <w:rFonts w:ascii="Consolas" w:eastAsia="Times New Roman" w:hAnsi="Consolas" w:cs="Times New Roman"/>
+          <w:color w:val="6A9955"/>
+          <w:sz w:val="21"/>
+          <w:szCs w:val="21"/>
+          <w:lang w:val="en-BE" w:eastAsia="en-BE"/>
+        </w:rPr>
+        <w:t>// };</w:t>
+      </w:r>
+    </w:p>
+    <w:p>
+      <w:pPr>
+        <w:shd w:val="clear" w:color="auto" w:fill="1F1F1F"/>
+        <w:spacing w:after="0" w:line="285" w:lineRule="atLeast"/>
+        <w:rPr>
+          <w:rFonts w:ascii="Consolas" w:eastAsia="Times New Roman" w:hAnsi="Consolas" w:cs="Times New Roman"/>
+          <w:color w:val="CCCCCC"/>
+          <w:sz w:val="21"/>
+          <w:szCs w:val="21"/>
+          <w:lang w:val="en-BE" w:eastAsia="en-BE"/>
+        </w:rPr>
+      </w:pPr>
+    </w:p>
+    <w:p>
+      <w:pPr>
+        <w:shd w:val="clear" w:color="auto" w:fill="1F1F1F"/>
+        <w:spacing w:after="0" w:line="285" w:lineRule="atLeast"/>
+        <w:rPr>
+          <w:rFonts w:ascii="Consolas" w:eastAsia="Times New Roman" w:hAnsi="Consolas" w:cs="Times New Roman"/>
+          <w:color w:val="CCCCCC"/>
+          <w:sz w:val="21"/>
+          <w:szCs w:val="21"/>
+          <w:lang w:val="en-BE" w:eastAsia="en-BE"/>
+        </w:rPr>
+      </w:pPr>
+      <w:r>
+        <w:rPr>
+          <w:rFonts w:ascii="Consolas" w:eastAsia="Times New Roman" w:hAnsi="Consolas" w:cs="Times New Roman"/>
+          <w:color w:val="6A9955"/>
+          <w:sz w:val="21"/>
+          <w:szCs w:val="21"/>
+          <w:lang w:val="en-BE" w:eastAsia="en-BE"/>
+        </w:rPr>
+        <w:t>// const handleCalculateDeforestationRate = () =&gt; {</w:t>
+      </w:r>
+    </w:p>
+    <w:p>
+      <w:pPr>
+        <w:shd w:val="clear" w:color="auto" w:fill="1F1F1F"/>
+        <w:spacing w:after="0" w:line="285" w:lineRule="atLeast"/>
+        <w:rPr>
+          <w:rFonts w:ascii="Consolas" w:eastAsia="Times New Roman" w:hAnsi="Consolas" w:cs="Times New Roman"/>
+          <w:color w:val="CCCCCC"/>
+          <w:sz w:val="21"/>
+          <w:szCs w:val="21"/>
+          <w:lang w:val="en-BE" w:eastAsia="en-BE"/>
+        </w:rPr>
+      </w:pPr>
+      <w:r>
+        <w:rPr>
+          <w:rFonts w:ascii="Consolas" w:eastAsia="Times New Roman" w:hAnsi="Consolas" w:cs="Times New Roman"/>
+          <w:color w:val="6A9955"/>
+          <w:sz w:val="21"/>
+          <w:szCs w:val="21"/>
+          <w:lang w:val="en-BE" w:eastAsia="en-BE"/>
+        </w:rPr>
+        <w:t>//     // Perform any necessary data validation...</w:t>
+      </w:r>
+    </w:p>
+    <w:p>
+      <w:pPr>
+        <w:shd w:val="clear" w:color="auto" w:fill="1F1F1F"/>
+        <w:spacing w:after="0" w:line="285" w:lineRule="atLeast"/>
+        <w:rPr>
+          <w:rFonts w:ascii="Consolas" w:eastAsia="Times New Roman" w:hAnsi="Consolas" w:cs="Times New Roman"/>
+          <w:color w:val="CCCCCC"/>
+          <w:sz w:val="21"/>
+          <w:szCs w:val="21"/>
+          <w:lang w:val="en-BE" w:eastAsia="en-BE"/>
+        </w:rPr>
+      </w:pPr>
+      <w:r>
+        <w:rPr>
+          <w:rFonts w:ascii="Consolas" w:eastAsia="Times New Roman" w:hAnsi="Consolas" w:cs="Times New Roman"/>
+          <w:color w:val="6A9955"/>
+          <w:sz w:val="21"/>
+          <w:szCs w:val="21"/>
+          <w:lang w:val="en-BE" w:eastAsia="en-BE"/>
+        </w:rPr>
+        <w:t>//     // Assuming you have the KML content stored in a variable named kmlContent</w:t>
+      </w:r>
+    </w:p>
+    <w:p>
+      <w:pPr>
+        <w:shd w:val="clear" w:color="auto" w:fill="1F1F1F"/>
+        <w:spacing w:after="0" w:line="285" w:lineRule="atLeast"/>
+        <w:rPr>
+          <w:rFonts w:ascii="Consolas" w:eastAsia="Times New Roman" w:hAnsi="Consolas" w:cs="Times New Roman"/>
+          <w:color w:val="CCCCCC"/>
+          <w:sz w:val="21"/>
+          <w:szCs w:val="21"/>
+          <w:lang w:val="en-BE" w:eastAsia="en-BE"/>
+        </w:rPr>
+      </w:pPr>
+      <w:r>
+        <w:rPr>
+          <w:rFonts w:ascii="Consolas" w:eastAsia="Times New Roman" w:hAnsi="Consolas" w:cs="Times New Roman"/>
+          <w:color w:val="CCCCCC"/>
+          <w:sz w:val="21"/>
+          <w:szCs w:val="21"/>
+          <w:lang w:val="en-BE" w:eastAsia="en-BE"/>
+        </w:rPr>
+        <w:t xml:space="preserve">    </w:t>
+      </w:r>
+    </w:p>
+    <w:p>
+      <w:pPr>
+        <w:shd w:val="clear" w:color="auto" w:fill="1F1F1F"/>
+        <w:spacing w:after="0" w:line="285" w:lineRule="atLeast"/>
+        <w:rPr>
+          <w:rFonts w:ascii="Consolas" w:eastAsia="Times New Roman" w:hAnsi="Consolas" w:cs="Times New Roman"/>
+          <w:color w:val="CCCCCC"/>
+          <w:sz w:val="21"/>
+          <w:szCs w:val="21"/>
+          <w:lang w:val="en-BE" w:eastAsia="en-BE"/>
+        </w:rPr>
+      </w:pPr>
+      <w:r>
+        <w:rPr>
+          <w:rFonts w:ascii="Consolas" w:eastAsia="Times New Roman" w:hAnsi="Consolas" w:cs="Times New Roman"/>
+          <w:color w:val="6A9955"/>
+          <w:sz w:val="21"/>
+          <w:szCs w:val="21"/>
+          <w:lang w:val="en-BE" w:eastAsia="en-BE"/>
+        </w:rPr>
+        <w:lastRenderedPageBreak/>
+        <w:t>//     //const kmlContent = generateKML(polygonCoordinates);</w:t>
+      </w:r>
+    </w:p>
+    <w:p>
+      <w:pPr>
+        <w:shd w:val="clear" w:color="auto" w:fill="1F1F1F"/>
+        <w:spacing w:after="0" w:line="285" w:lineRule="atLeast"/>
+        <w:rPr>
+          <w:rFonts w:ascii="Consolas" w:eastAsia="Times New Roman" w:hAnsi="Consolas" w:cs="Times New Roman"/>
+          <w:color w:val="CCCCCC"/>
+          <w:sz w:val="21"/>
+          <w:szCs w:val="21"/>
+          <w:lang w:val="en-BE" w:eastAsia="en-BE"/>
+        </w:rPr>
+      </w:pPr>
+      <w:r>
+        <w:rPr>
+          <w:rFonts w:ascii="Consolas" w:eastAsia="Times New Roman" w:hAnsi="Consolas" w:cs="Times New Roman"/>
+          <w:color w:val="6A9955"/>
+          <w:sz w:val="21"/>
+          <w:szCs w:val="21"/>
+          <w:lang w:val="en-BE" w:eastAsia="en-BE"/>
+        </w:rPr>
+        <w:t>//     const startdate = startDate</w:t>
+      </w:r>
+    </w:p>
+    <w:p>
+      <w:pPr>
+        <w:shd w:val="clear" w:color="auto" w:fill="1F1F1F"/>
+        <w:spacing w:after="0" w:line="285" w:lineRule="atLeast"/>
+        <w:rPr>
+          <w:rFonts w:ascii="Consolas" w:eastAsia="Times New Roman" w:hAnsi="Consolas" w:cs="Times New Roman"/>
+          <w:color w:val="CCCCCC"/>
+          <w:sz w:val="21"/>
+          <w:szCs w:val="21"/>
+          <w:lang w:val="en-BE" w:eastAsia="en-BE"/>
+        </w:rPr>
+      </w:pPr>
+      <w:r>
+        <w:rPr>
+          <w:rFonts w:ascii="Consolas" w:eastAsia="Times New Roman" w:hAnsi="Consolas" w:cs="Times New Roman"/>
+          <w:color w:val="6A9955"/>
+          <w:sz w:val="21"/>
+          <w:szCs w:val="21"/>
+          <w:lang w:val="en-BE" w:eastAsia="en-BE"/>
+        </w:rPr>
+        <w:t>//     axios.post('/utils_sat.py', { startdate })</w:t>
+      </w:r>
+    </w:p>
+    <w:p>
+      <w:pPr>
+        <w:shd w:val="clear" w:color="auto" w:fill="1F1F1F"/>
+        <w:spacing w:after="0" w:line="285" w:lineRule="atLeast"/>
+        <w:rPr>
+          <w:rFonts w:ascii="Consolas" w:eastAsia="Times New Roman" w:hAnsi="Consolas" w:cs="Times New Roman"/>
+          <w:color w:val="CCCCCC"/>
+          <w:sz w:val="21"/>
+          <w:szCs w:val="21"/>
+          <w:lang w:val="en-BE" w:eastAsia="en-BE"/>
+        </w:rPr>
+      </w:pPr>
+      <w:r>
+        <w:rPr>
+          <w:rFonts w:ascii="Consolas" w:eastAsia="Times New Roman" w:hAnsi="Consolas" w:cs="Times New Roman"/>
+          <w:color w:val="6A9955"/>
+          <w:sz w:val="21"/>
+          <w:szCs w:val="21"/>
+          <w:lang w:val="en-BE" w:eastAsia="en-BE"/>
+        </w:rPr>
+        <w:t>//       .then(response =&gt; {</w:t>
+      </w:r>
+    </w:p>
+    <w:p>
+      <w:pPr>
+        <w:shd w:val="clear" w:color="auto" w:fill="1F1F1F"/>
+        <w:spacing w:after="0" w:line="285" w:lineRule="atLeast"/>
+        <w:rPr>
+          <w:rFonts w:ascii="Consolas" w:eastAsia="Times New Roman" w:hAnsi="Consolas" w:cs="Times New Roman"/>
+          <w:color w:val="CCCCCC"/>
+          <w:sz w:val="21"/>
+          <w:szCs w:val="21"/>
+          <w:lang w:val="en-BE" w:eastAsia="en-BE"/>
+        </w:rPr>
+      </w:pPr>
+      <w:r>
+        <w:rPr>
+          <w:rFonts w:ascii="Consolas" w:eastAsia="Times New Roman" w:hAnsi="Consolas" w:cs="Times New Roman"/>
+          <w:color w:val="6A9955"/>
+          <w:sz w:val="21"/>
+          <w:szCs w:val="21"/>
+          <w:lang w:val="en-BE" w:eastAsia="en-BE"/>
+        </w:rPr>
+        <w:t>//         // Handle the response from the server...</w:t>
+      </w:r>
+    </w:p>
+    <w:p>
+      <w:pPr>
+        <w:shd w:val="clear" w:color="auto" w:fill="1F1F1F"/>
+        <w:spacing w:after="0" w:line="285" w:lineRule="atLeast"/>
+        <w:rPr>
+          <w:rFonts w:ascii="Consolas" w:eastAsia="Times New Roman" w:hAnsi="Consolas" w:cs="Times New Roman"/>
+          <w:color w:val="CCCCCC"/>
+          <w:sz w:val="21"/>
+          <w:szCs w:val="21"/>
+          <w:lang w:val="en-BE" w:eastAsia="en-BE"/>
+        </w:rPr>
+      </w:pPr>
+      <w:r>
+        <w:rPr>
+          <w:rFonts w:ascii="Consolas" w:eastAsia="Times New Roman" w:hAnsi="Consolas" w:cs="Times New Roman"/>
+          <w:color w:val="6A9955"/>
+          <w:sz w:val="21"/>
+          <w:szCs w:val="21"/>
+          <w:lang w:val="en-BE" w:eastAsia="en-BE"/>
+        </w:rPr>
+        <w:t>//         console.log(response.data);</w:t>
+      </w:r>
+    </w:p>
+    <w:p>
+      <w:pPr>
+        <w:shd w:val="clear" w:color="auto" w:fill="1F1F1F"/>
+        <w:spacing w:after="0" w:line="285" w:lineRule="atLeast"/>
+        <w:rPr>
+          <w:rFonts w:ascii="Consolas" w:eastAsia="Times New Roman" w:hAnsi="Consolas" w:cs="Times New Roman"/>
+          <w:color w:val="CCCCCC"/>
+          <w:sz w:val="21"/>
+          <w:szCs w:val="21"/>
+          <w:lang w:val="en-BE" w:eastAsia="en-BE"/>
+        </w:rPr>
+      </w:pPr>
+      <w:r>
+        <w:rPr>
+          <w:rFonts w:ascii="Consolas" w:eastAsia="Times New Roman" w:hAnsi="Consolas" w:cs="Times New Roman"/>
+          <w:color w:val="6A9955"/>
+          <w:sz w:val="21"/>
+          <w:szCs w:val="21"/>
+          <w:lang w:val="en-BE" w:eastAsia="en-BE"/>
+        </w:rPr>
+        <w:t>//       })</w:t>
+      </w:r>
+    </w:p>
+    <w:p>
+      <w:pPr>
+        <w:shd w:val="clear" w:color="auto" w:fill="1F1F1F"/>
+        <w:spacing w:after="0" w:line="285" w:lineRule="atLeast"/>
+        <w:rPr>
+          <w:rFonts w:ascii="Consolas" w:eastAsia="Times New Roman" w:hAnsi="Consolas" w:cs="Times New Roman"/>
+          <w:color w:val="CCCCCC"/>
+          <w:sz w:val="21"/>
+          <w:szCs w:val="21"/>
+          <w:lang w:val="en-BE" w:eastAsia="en-BE"/>
+        </w:rPr>
+      </w:pPr>
+      <w:r>
+        <w:rPr>
+          <w:rFonts w:ascii="Consolas" w:eastAsia="Times New Roman" w:hAnsi="Consolas" w:cs="Times New Roman"/>
+          <w:color w:val="6A9955"/>
+          <w:sz w:val="21"/>
+          <w:szCs w:val="21"/>
+          <w:lang w:val="en-BE" w:eastAsia="en-BE"/>
+        </w:rPr>
+        <w:t>//       .catch(error =&gt; {</w:t>
+      </w:r>
+    </w:p>
+    <w:p>
+      <w:pPr>
+        <w:shd w:val="clear" w:color="auto" w:fill="1F1F1F"/>
+        <w:spacing w:after="0" w:line="285" w:lineRule="atLeast"/>
+        <w:rPr>
+          <w:rFonts w:ascii="Consolas" w:eastAsia="Times New Roman" w:hAnsi="Consolas" w:cs="Times New Roman"/>
+          <w:color w:val="CCCCCC"/>
+          <w:sz w:val="21"/>
+          <w:szCs w:val="21"/>
+          <w:lang w:val="en-BE" w:eastAsia="en-BE"/>
+        </w:rPr>
+      </w:pPr>
+      <w:r>
+        <w:rPr>
+          <w:rFonts w:ascii="Consolas" w:eastAsia="Times New Roman" w:hAnsi="Consolas" w:cs="Times New Roman"/>
+          <w:color w:val="6A9955"/>
+          <w:sz w:val="21"/>
+          <w:szCs w:val="21"/>
+          <w:lang w:val="en-BE" w:eastAsia="en-BE"/>
+        </w:rPr>
+        <w:t>//         // Handle any errors...</w:t>
+      </w:r>
+    </w:p>
+    <w:p>
+      <w:pPr>
+        <w:shd w:val="clear" w:color="auto" w:fill="1F1F1F"/>
+        <w:spacing w:after="0" w:line="285" w:lineRule="atLeast"/>
+        <w:rPr>
+          <w:rFonts w:ascii="Consolas" w:eastAsia="Times New Roman" w:hAnsi="Consolas" w:cs="Times New Roman"/>
+          <w:color w:val="CCCCCC"/>
+          <w:sz w:val="21"/>
+          <w:szCs w:val="21"/>
+          <w:lang w:val="en-BE" w:eastAsia="en-BE"/>
+        </w:rPr>
+      </w:pPr>
+      <w:r>
+        <w:rPr>
+          <w:rFonts w:ascii="Consolas" w:eastAsia="Times New Roman" w:hAnsi="Consolas" w:cs="Times New Roman"/>
+          <w:color w:val="6A9955"/>
+          <w:sz w:val="21"/>
+          <w:szCs w:val="21"/>
+          <w:lang w:val="en-BE" w:eastAsia="en-BE"/>
+        </w:rPr>
+        <w:t>//         console.error('Error:', error);</w:t>
+      </w:r>
+    </w:p>
+    <w:p>
+      <w:pPr>
+        <w:shd w:val="clear" w:color="auto" w:fill="1F1F1F"/>
+        <w:spacing w:after="0" w:line="285" w:lineRule="atLeast"/>
+        <w:rPr>
+          <w:rFonts w:ascii="Consolas" w:eastAsia="Times New Roman" w:hAnsi="Consolas" w:cs="Times New Roman"/>
+          <w:color w:val="CCCCCC"/>
+          <w:sz w:val="21"/>
+          <w:szCs w:val="21"/>
+          <w:lang w:val="en-BE" w:eastAsia="en-BE"/>
+        </w:rPr>
+      </w:pPr>
+      <w:r>
+        <w:rPr>
+          <w:rFonts w:ascii="Consolas" w:eastAsia="Times New Roman" w:hAnsi="Consolas" w:cs="Times New Roman"/>
+          <w:color w:val="6A9955"/>
+          <w:sz w:val="21"/>
+          <w:szCs w:val="21"/>
+          <w:lang w:val="en-BE" w:eastAsia="en-BE"/>
+        </w:rPr>
+        <w:t>//       });</w:t>
+      </w:r>
+    </w:p>
+    <w:p>
+      <w:pPr>
+        <w:shd w:val="clear" w:color="auto" w:fill="1F1F1F"/>
+        <w:spacing w:after="0" w:line="285" w:lineRule="atLeast"/>
+        <w:rPr>
+          <w:rFonts w:ascii="Consolas" w:eastAsia="Times New Roman" w:hAnsi="Consolas" w:cs="Times New Roman"/>
+          <w:color w:val="CCCCCC"/>
+          <w:sz w:val="21"/>
+          <w:szCs w:val="21"/>
+          <w:lang w:val="en-BE" w:eastAsia="en-BE"/>
+        </w:rPr>
+      </w:pPr>
+      <w:r>
+        <w:rPr>
+          <w:rFonts w:ascii="Consolas" w:eastAsia="Times New Roman" w:hAnsi="Consolas" w:cs="Times New Roman"/>
+          <w:color w:val="6A9955"/>
+          <w:sz w:val="21"/>
+          <w:szCs w:val="21"/>
+          <w:lang w:val="en-BE" w:eastAsia="en-BE"/>
+        </w:rPr>
+        <w:t>//   };</w:t>
+      </w:r>
+    </w:p>
+    <w:p>
+      <w:pPr>
+        <w:shd w:val="clear" w:color="auto" w:fill="1F1F1F"/>
+        <w:spacing w:after="0" w:line="285" w:lineRule="atLeast"/>
+        <w:rPr>
+          <w:rFonts w:ascii="Consolas" w:eastAsia="Times New Roman" w:hAnsi="Consolas" w:cs="Times New Roman"/>
+          <w:color w:val="CCCCCC"/>
+          <w:sz w:val="21"/>
+          <w:szCs w:val="21"/>
+          <w:lang w:val="en-BE" w:eastAsia="en-BE"/>
+        </w:rPr>
+      </w:pPr>
+      <w:r>
+        <w:rPr>
+          <w:rFonts w:ascii="Consolas" w:eastAsia="Times New Roman" w:hAnsi="Consolas" w:cs="Times New Roman"/>
+          <w:color w:val="6A9955"/>
+          <w:sz w:val="21"/>
+          <w:szCs w:val="21"/>
+          <w:lang w:val="en-BE" w:eastAsia="en-BE"/>
+        </w:rPr>
+        <w:t>//   async function handleCalculateDeforestationRate() {</w:t>
+      </w:r>
+    </w:p>
+    <w:p>
+      <w:pPr>
+        <w:shd w:val="clear" w:color="auto" w:fill="1F1F1F"/>
+        <w:spacing w:after="0" w:line="285" w:lineRule="atLeast"/>
+        <w:rPr>
+          <w:rFonts w:ascii="Consolas" w:eastAsia="Times New Roman" w:hAnsi="Consolas" w:cs="Times New Roman"/>
+          <w:color w:val="CCCCCC"/>
+          <w:sz w:val="21"/>
+          <w:szCs w:val="21"/>
+          <w:lang w:val="en-BE" w:eastAsia="en-BE"/>
+        </w:rPr>
+      </w:pPr>
+      <w:r>
+        <w:rPr>
+          <w:rFonts w:ascii="Consolas" w:eastAsia="Times New Roman" w:hAnsi="Consolas" w:cs="Times New Roman"/>
+          <w:color w:val="6A9955"/>
+          <w:sz w:val="21"/>
+          <w:szCs w:val="21"/>
+          <w:lang w:val="en-BE" w:eastAsia="en-BE"/>
+        </w:rPr>
+        <w:t>//     const response = await fetch('http://localhost:8000/api/calculate_four_months_before/', {</w:t>
+      </w:r>
+    </w:p>
+    <w:p>
+      <w:pPr>
+        <w:shd w:val="clear" w:color="auto" w:fill="1F1F1F"/>
+        <w:spacing w:after="0" w:line="285" w:lineRule="atLeast"/>
+        <w:rPr>
+          <w:rFonts w:ascii="Consolas" w:eastAsia="Times New Roman" w:hAnsi="Consolas" w:cs="Times New Roman"/>
+          <w:color w:val="CCCCCC"/>
+          <w:sz w:val="21"/>
+          <w:szCs w:val="21"/>
+          <w:lang w:val="en-BE" w:eastAsia="en-BE"/>
+        </w:rPr>
+      </w:pPr>
+      <w:r>
+        <w:rPr>
+          <w:rFonts w:ascii="Consolas" w:eastAsia="Times New Roman" w:hAnsi="Consolas" w:cs="Times New Roman"/>
+          <w:color w:val="6A9955"/>
+          <w:sz w:val="21"/>
+          <w:szCs w:val="21"/>
+          <w:lang w:val="en-BE" w:eastAsia="en-BE"/>
+        </w:rPr>
+        <w:t>//         method: 'POST',</w:t>
+      </w:r>
+    </w:p>
+    <w:p>
+      <w:pPr>
+        <w:shd w:val="clear" w:color="auto" w:fill="1F1F1F"/>
+        <w:spacing w:after="0" w:line="285" w:lineRule="atLeast"/>
+        <w:rPr>
+          <w:rFonts w:ascii="Consolas" w:eastAsia="Times New Roman" w:hAnsi="Consolas" w:cs="Times New Roman"/>
+          <w:color w:val="CCCCCC"/>
+          <w:sz w:val="21"/>
+          <w:szCs w:val="21"/>
+          <w:lang w:val="en-BE" w:eastAsia="en-BE"/>
+        </w:rPr>
+      </w:pPr>
+      <w:r>
+        <w:rPr>
+          <w:rFonts w:ascii="Consolas" w:eastAsia="Times New Roman" w:hAnsi="Consolas" w:cs="Times New Roman"/>
+          <w:color w:val="6A9955"/>
+          <w:sz w:val="21"/>
+          <w:szCs w:val="21"/>
+          <w:lang w:val="en-BE" w:eastAsia="en-BE"/>
+        </w:rPr>
+        <w:t>//         headers: {</w:t>
+      </w:r>
+    </w:p>
+    <w:p>
+      <w:pPr>
+        <w:shd w:val="clear" w:color="auto" w:fill="1F1F1F"/>
+        <w:spacing w:after="0" w:line="285" w:lineRule="atLeast"/>
+        <w:rPr>
+          <w:rFonts w:ascii="Consolas" w:eastAsia="Times New Roman" w:hAnsi="Consolas" w:cs="Times New Roman"/>
+          <w:color w:val="CCCCCC"/>
+          <w:sz w:val="21"/>
+          <w:szCs w:val="21"/>
+          <w:lang w:val="en-BE" w:eastAsia="en-BE"/>
+        </w:rPr>
+      </w:pPr>
+      <w:r>
+        <w:rPr>
+          <w:rFonts w:ascii="Consolas" w:eastAsia="Times New Roman" w:hAnsi="Consolas" w:cs="Times New Roman"/>
+          <w:color w:val="6A9955"/>
+          <w:sz w:val="21"/>
+          <w:szCs w:val="21"/>
+          <w:lang w:val="en-BE" w:eastAsia="en-BE"/>
+        </w:rPr>
+        <w:t>//             'Content-Type': 'application/json'</w:t>
+      </w:r>
+    </w:p>
+    <w:p>
+      <w:pPr>
+        <w:shd w:val="clear" w:color="auto" w:fill="1F1F1F"/>
+        <w:spacing w:after="0" w:line="285" w:lineRule="atLeast"/>
+        <w:rPr>
+          <w:rFonts w:ascii="Consolas" w:eastAsia="Times New Roman" w:hAnsi="Consolas" w:cs="Times New Roman"/>
+          <w:color w:val="CCCCCC"/>
+          <w:sz w:val="21"/>
+          <w:szCs w:val="21"/>
+          <w:lang w:val="en-BE" w:eastAsia="en-BE"/>
+        </w:rPr>
+      </w:pPr>
+      <w:r>
+        <w:rPr>
+          <w:rFonts w:ascii="Consolas" w:eastAsia="Times New Roman" w:hAnsi="Consolas" w:cs="Times New Roman"/>
+          <w:color w:val="6A9955"/>
+          <w:sz w:val="21"/>
+          <w:szCs w:val="21"/>
+          <w:lang w:val="en-BE" w:eastAsia="en-BE"/>
+        </w:rPr>
+        <w:t>//         },</w:t>
+      </w:r>
+    </w:p>
+    <w:p>
+      <w:pPr>
+        <w:shd w:val="clear" w:color="auto" w:fill="1F1F1F"/>
+        <w:spacing w:after="0" w:line="285" w:lineRule="atLeast"/>
+        <w:rPr>
+          <w:rFonts w:ascii="Consolas" w:eastAsia="Times New Roman" w:hAnsi="Consolas" w:cs="Times New Roman"/>
+          <w:color w:val="CCCCCC"/>
+          <w:sz w:val="21"/>
+          <w:szCs w:val="21"/>
+          <w:lang w:val="en-BE" w:eastAsia="en-BE"/>
+        </w:rPr>
+      </w:pPr>
+      <w:r>
+        <w:rPr>
+          <w:rFonts w:ascii="Consolas" w:eastAsia="Times New Roman" w:hAnsi="Consolas" w:cs="Times New Roman"/>
+          <w:color w:val="6A9955"/>
+          <w:sz w:val="21"/>
+          <w:szCs w:val="21"/>
+          <w:lang w:val="en-BE" w:eastAsia="en-BE"/>
+        </w:rPr>
+        <w:t>//         body: JSON.stringify({ date: startDate })</w:t>
+      </w:r>
+    </w:p>
+    <w:p>
+      <w:pPr>
+        <w:shd w:val="clear" w:color="auto" w:fill="1F1F1F"/>
+        <w:spacing w:after="0" w:line="285" w:lineRule="atLeast"/>
+        <w:rPr>
+          <w:rFonts w:ascii="Consolas" w:eastAsia="Times New Roman" w:hAnsi="Consolas" w:cs="Times New Roman"/>
+          <w:color w:val="CCCCCC"/>
+          <w:sz w:val="21"/>
+          <w:szCs w:val="21"/>
+          <w:lang w:val="en-BE" w:eastAsia="en-BE"/>
+        </w:rPr>
+      </w:pPr>
+      <w:r>
+        <w:rPr>
+          <w:rFonts w:ascii="Consolas" w:eastAsia="Times New Roman" w:hAnsi="Consolas" w:cs="Times New Roman"/>
+          <w:color w:val="6A9955"/>
+          <w:sz w:val="21"/>
+          <w:szCs w:val="21"/>
+          <w:lang w:val="en-BE" w:eastAsia="en-BE"/>
+        </w:rPr>
+        <w:t>//     });</w:t>
+      </w:r>
+    </w:p>
+    <w:p>
+      <w:pPr>
+        <w:shd w:val="clear" w:color="auto" w:fill="1F1F1F"/>
+        <w:spacing w:after="0" w:line="285" w:lineRule="atLeast"/>
+        <w:rPr>
+          <w:rFonts w:ascii="Consolas" w:eastAsia="Times New Roman" w:hAnsi="Consolas" w:cs="Times New Roman"/>
+          <w:color w:val="CCCCCC"/>
+          <w:sz w:val="21"/>
+          <w:szCs w:val="21"/>
+          <w:lang w:val="en-BE" w:eastAsia="en-BE"/>
+        </w:rPr>
+      </w:pPr>
+    </w:p>
+    <w:p>
+      <w:pPr>
+        <w:shd w:val="clear" w:color="auto" w:fill="1F1F1F"/>
+        <w:spacing w:after="0" w:line="285" w:lineRule="atLeast"/>
+        <w:rPr>
+          <w:rFonts w:ascii="Consolas" w:eastAsia="Times New Roman" w:hAnsi="Consolas" w:cs="Times New Roman"/>
+          <w:color w:val="CCCCCC"/>
+          <w:sz w:val="21"/>
+          <w:szCs w:val="21"/>
+          <w:lang w:val="en-BE" w:eastAsia="en-BE"/>
+        </w:rPr>
+      </w:pPr>
+      <w:r>
+        <w:rPr>
+          <w:rFonts w:ascii="Consolas" w:eastAsia="Times New Roman" w:hAnsi="Consolas" w:cs="Times New Roman"/>
+          <w:color w:val="6A9955"/>
+          <w:sz w:val="21"/>
+          <w:szCs w:val="21"/>
+          <w:lang w:val="en-BE" w:eastAsia="en-BE"/>
+        </w:rPr>
+        <w:t>//     const data = await response.json();</w:t>
+      </w:r>
+    </w:p>
+    <w:p>
+      <w:pPr>
+        <w:shd w:val="clear" w:color="auto" w:fill="1F1F1F"/>
+        <w:spacing w:after="0" w:line="285" w:lineRule="atLeast"/>
+        <w:rPr>
+          <w:rFonts w:ascii="Consolas" w:eastAsia="Times New Roman" w:hAnsi="Consolas" w:cs="Times New Roman"/>
+          <w:color w:val="CCCCCC"/>
+          <w:sz w:val="21"/>
+          <w:szCs w:val="21"/>
+          <w:lang w:val="en-BE" w:eastAsia="en-BE"/>
+        </w:rPr>
+      </w:pPr>
+      <w:r>
+        <w:rPr>
+          <w:rFonts w:ascii="Consolas" w:eastAsia="Times New Roman" w:hAnsi="Consolas" w:cs="Times New Roman"/>
+          <w:color w:val="6A9955"/>
+          <w:sz w:val="21"/>
+          <w:szCs w:val="21"/>
+          <w:lang w:val="en-BE" w:eastAsia="en-BE"/>
+        </w:rPr>
+        <w:t>//     setCalculation(data.calculation);</w:t>
+      </w:r>
+    </w:p>
+    <w:p>
+      <w:pPr>
+        <w:shd w:val="clear" w:color="auto" w:fill="1F1F1F"/>
+        <w:spacing w:after="0" w:line="285" w:lineRule="atLeast"/>
+        <w:rPr>
+          <w:rFonts w:ascii="Consolas" w:eastAsia="Times New Roman" w:hAnsi="Consolas" w:cs="Times New Roman"/>
+          <w:color w:val="CCCCCC"/>
+          <w:sz w:val="21"/>
+          <w:szCs w:val="21"/>
+          <w:lang w:val="en-BE" w:eastAsia="en-BE"/>
+        </w:rPr>
+      </w:pPr>
+      <w:r>
+        <w:rPr>
+          <w:rFonts w:ascii="Consolas" w:eastAsia="Times New Roman" w:hAnsi="Consolas" w:cs="Times New Roman"/>
+          <w:color w:val="6A9955"/>
+          <w:sz w:val="21"/>
+          <w:szCs w:val="21"/>
+          <w:lang w:val="en-BE" w:eastAsia="en-BE"/>
+        </w:rPr>
+        <w:t>// }</w:t>
       </w:r>
     </w:p>
     <w:p/>

</xml_diff>